<commit_message>
figures and current text
</commit_message>
<xml_diff>
--- a/text/manuscript.docx
+++ b/text/manuscript.docx
@@ -392,13 +392,27 @@
         <w:tab/>
       </w:r>
       <w:r>
-        <w:t>South Carolina Department of Natural Resources, Charleston, SC ______, USA</w:t>
+        <w:t xml:space="preserve">South Carolina Department of Natural Resources, Charleston, SC </w:t>
+      </w:r>
+      <w:r>
+        <w:t>29412</w:t>
+      </w:r>
+      <w:r>
+        <w:t>, USA</w:t>
       </w:r>
       <w:r>
         <w:t xml:space="preserve">; </w:t>
       </w:r>
-      <w:r>
-        <w:t>marcump@dnr.sc.gov</w:t>
+      <w:hyperlink r:id="rId11" w:history="1">
+        <w:r>
+          <w:rPr>
+            <w:rStyle w:val="Hyperlink"/>
+          </w:rPr>
+          <w:t>marcump@dnr.sc.gov</w:t>
+        </w:r>
+      </w:hyperlink>
+      <w:r>
+        <w:t xml:space="preserve"> </w:t>
       </w:r>
     </w:p>
     <w:p>
@@ -415,7 +429,7 @@
         <w:tab/>
         <w:t xml:space="preserve">Correspondence: </w:t>
       </w:r>
-      <w:hyperlink r:id="rId11" w:history="1">
+      <w:hyperlink r:id="rId12" w:history="1">
         <w:r>
           <w:rPr>
             <w:rStyle w:val="Hyperlink"/>
@@ -671,19 +685,7 @@
         <w:t>Marcum et al. 2018</w:t>
       </w:r>
       <w:r>
-        <w:t xml:space="preserve">). Regions were created based on the major waterways along the Intracoastal Waterway (ICW): Tolomato River, Guana River, Salt Run and Matanzas River. A similar approach was used in this </w:t>
-      </w:r>
-      <w:r>
-        <w:t>study;</w:t>
-      </w:r>
-      <w:r>
-        <w:t xml:space="preserve"> </w:t>
-      </w:r>
-      <w:r>
-        <w:t>however,</w:t>
-      </w:r>
-      <w:r>
-        <w:t xml:space="preserve"> the Matanzas River region was further subdivided into St. Augustine (the northern portion of the river) and Fort Matanzas (the remaining portion of the river to the south) due to hydrological differences associated with the two inlets (</w:t>
+        <w:t>). Regions were created based on the major waterways along the Intracoastal Waterway (ICW): Tolomato River, Guana River, Salt Run and Matanzas River. A similar approach was used in this study; however, the Matanzas River region was further subdivided into St. Augustine (the northern portion of the river) and Fort Matanzas (the remaining portion of the river to the south) due to hydrological differences associated with the two inlets (</w:t>
       </w:r>
       <w:r>
         <w:rPr>
@@ -692,10 +694,7 @@
         <w:t>Figure 1</w:t>
       </w:r>
       <w:r>
-        <w:t>). A stratified random sample of three reefs in each region of interest (except for the Tolomato River) were selected to deploy spat collectors. The Tolomato River region had two spat collectors deployed at either end of an oyster enhancement area known as Wright’s Landing, where 275 m2 of oyster reefs (28 individual reefs) were created from bagged shell in 2012 and 2013, and one across from the site on a natural reef. In June 2016 and June 2020, one additional spat collector was deployed in the St. Augustine and Tolomato regions, respectively.</w:t>
-      </w:r>
-      <w:r>
-        <w:t xml:space="preserve"> </w:t>
+        <w:t xml:space="preserve">). A stratified random sample of three reefs in each region of interest (except for the Tolomato River) were selected to deploy spat collectors. The Tolomato River region had two spat collectors deployed at either end of an oyster enhancement area known as Wright’s Landing, where 275 m2 of oyster reefs (28 individual reefs) were created from bagged shell in 2012 and 2013, and one across from the site on a natural reef. In June 2016 and June 2020, one additional spat collector was deployed in the St. Augustine and Tolomato regions, respectively. </w:t>
       </w:r>
     </w:p>
     <w:p>
@@ -728,7 +727,7 @@
                     <pic:cNvPicPr/>
                   </pic:nvPicPr>
                   <pic:blipFill>
-                    <a:blip r:embed="rId12"/>
+                    <a:blip r:embed="rId13"/>
                     <a:stretch>
                       <a:fillRect/>
                     </a:stretch>
@@ -994,19 +993,7 @@
         <w:pStyle w:val="MDPI23heading3"/>
       </w:pPr>
       <w:r>
-        <w:t>2</w:t>
-      </w:r>
-      <w:r>
-        <w:t>.</w:t>
-      </w:r>
-      <w:r>
-        <w:t>2</w:t>
-      </w:r>
-      <w:r>
-        <w:t xml:space="preserve">.1. </w:t>
-      </w:r>
-      <w:r>
-        <w:t>Spat Tree Deployment</w:t>
+        <w:t>2.2.1. Spat Tree Deployment</w:t>
       </w:r>
     </w:p>
     <w:p>
@@ -1047,20 +1034,929 @@
           <w:snapToGrid/>
         </w:rPr>
         <w:drawing>
-          <wp:inline distT="0" distB="0" distL="0" distR="0" wp14:anchorId="15CE6776" wp14:editId="2A63DB82">
+          <wp:inline distT="0" distB="0" distL="0" distR="0" wp14:anchorId="15CE6776" wp14:editId="514F8BCA">
+            <wp:extent cx="2572932" cy="2438400"/>
+            <wp:effectExtent l="0" t="0" r="0" b="0"/>
+            <wp:docPr id="2031791444" name="Picture 1"/>
+            <wp:cNvGraphicFramePr>
+              <a:graphicFrameLocks xmlns:a="http://schemas.openxmlformats.org/drawingml/2006/main" noChangeAspect="1"/>
+            </wp:cNvGraphicFramePr>
+            <a:graphic xmlns:a="http://schemas.openxmlformats.org/drawingml/2006/main">
+              <a:graphicData uri="http://schemas.openxmlformats.org/drawingml/2006/picture">
+                <pic:pic xmlns:pic="http://schemas.openxmlformats.org/drawingml/2006/picture">
+                  <pic:nvPicPr>
+                    <pic:cNvPr id="2031791444" name="Picture 1"/>
+                    <pic:cNvPicPr/>
+                  </pic:nvPicPr>
+                  <pic:blipFill>
+                    <a:blip r:embed="rId18"/>
+                    <a:stretch>
+                      <a:fillRect/>
+                    </a:stretch>
+                  </pic:blipFill>
+                  <pic:spPr>
+                    <a:xfrm>
+                      <a:off x="0" y="0"/>
+                      <a:ext cx="2572932" cy="2438400"/>
+                    </a:xfrm>
+                    <a:prstGeom prst="rect">
+                      <a:avLst/>
+                    </a:prstGeom>
+                  </pic:spPr>
+                </pic:pic>
+              </a:graphicData>
+            </a:graphic>
+          </wp:inline>
+        </w:drawing>
+      </w:r>
+      <w:commentRangeEnd w:id="1"/>
+      <w:r>
+        <w:rPr>
+          <w:rStyle w:val="CommentReference"/>
+          <w:rFonts w:eastAsia="SimSun"/>
+          <w:noProof/>
+          <w:snapToGrid/>
+          <w:lang w:eastAsia="zh-CN" w:bidi="ar-SA"/>
+        </w:rPr>
+        <w:commentReference w:id="1"/>
+      </w:r>
+    </w:p>
+    <w:p>
+      <w:pPr>
+        <w:pStyle w:val="MDPI51figurecaption"/>
+      </w:pPr>
+      <w:r>
+        <w:rPr>
+          <w:b/>
+        </w:rPr>
+        <w:t xml:space="preserve">Figure </w:t>
+      </w:r>
+      <w:r>
+        <w:rPr>
+          <w:b/>
+        </w:rPr>
+        <w:t>2</w:t>
+      </w:r>
+      <w:r>
+        <w:rPr>
+          <w:b/>
+        </w:rPr>
+        <w:t xml:space="preserve">. </w:t>
+      </w:r>
+      <w:r>
+        <w:t>This is a figure.</w:t>
+      </w:r>
+      <w:r>
+        <w:t xml:space="preserve"> Sche</w:t>
+      </w:r>
+      <w:r>
+        <w:t>mes follow the same formatting.</w:t>
+      </w:r>
+    </w:p>
+    <w:p>
+      <w:pPr>
+        <w:pStyle w:val="MDPI31text"/>
+      </w:pPr>
+      <w:r>
+        <w:t xml:space="preserve">Trees were inserted into the reef at the apparent densest portion of live oyster on the reef and situated so that the shells were at the approximate height of the surrounding live oysters. All regions had trees deployed starting in February 2015 except for the Tolomato River, which was initiated in September 2015. These trees were left to soak for approximately one month upon which they were collected, any fouling organisms were removed from the tree, and new stringers were deployed. The retrieved stringers were labeled and stored in </w:t>
+      </w:r>
+      <w:proofErr w:type="gramStart"/>
+      <w:r>
+        <w:t>a -4</w:t>
+      </w:r>
+      <w:proofErr w:type="gramEnd"/>
+      <w:r>
+        <w:t xml:space="preserve">°C freezer until processed. Efforts were made for the stringers to remain deployed for one month, however due to logistics, there was some variation in how long they were left in the field before collection. Trees were deployed for approximately 30 days on average with a range in the project of </w:t>
+      </w:r>
+      <w:commentRangeStart w:id="2"/>
+      <w:r>
+        <w:t>21-43 days</w:t>
+      </w:r>
+      <w:commentRangeEnd w:id="2"/>
+      <w:r>
+        <w:rPr>
+          <w:rStyle w:val="CommentReference"/>
+          <w:rFonts w:eastAsia="SimSun"/>
+          <w:noProof/>
+          <w:snapToGrid/>
+          <w:lang w:eastAsia="zh-CN" w:bidi="ar-SA"/>
+        </w:rPr>
+        <w:commentReference w:id="2"/>
+      </w:r>
+      <w:r>
+        <w:t>. Hurricane Matthew affected the study area in October 2016 and spat trees were unable to be collected, resulting in missing data from September and October of that year.</w:t>
+      </w:r>
+    </w:p>
+    <w:p>
+      <w:pPr>
+        <w:pStyle w:val="MDPI23heading3"/>
+      </w:pPr>
+      <w:r>
+        <w:t>2.2.2. Shell Processing and Counting</w:t>
+      </w:r>
+    </w:p>
+    <w:p>
+      <w:pPr>
+        <w:pStyle w:val="MDPI31text"/>
+      </w:pPr>
+      <w:r>
+        <w:t xml:space="preserve">Shells were assigned numerical IDs based on their position on each stringer, with the topmost shell designated number one and the bottommost number six. The top and bottom shells (one and six, respectively) were discarded and shells two through five were evaluated for spat abundance. The inner surface of the shells was observed under a dissecting microscope and total number of </w:t>
+      </w:r>
+      <w:proofErr w:type="gramStart"/>
+      <w:r>
+        <w:t>spat</w:t>
+      </w:r>
+      <w:proofErr w:type="gramEnd"/>
+      <w:r>
+        <w:t xml:space="preserve"> was recorded for each shell. </w:t>
+      </w:r>
+    </w:p>
+    <w:p>
+      <w:pPr>
+        <w:pStyle w:val="MDPI31text"/>
+      </w:pPr>
+      <w:r>
+        <w:t xml:space="preserve">In early years of the monitoring, </w:t>
+      </w:r>
+      <w:proofErr w:type="gramStart"/>
+      <w:r>
+        <w:t>spat</w:t>
+      </w:r>
+      <w:proofErr w:type="gramEnd"/>
+      <w:r>
+        <w:t xml:space="preserve"> were counted using the naked eye or a magnifying glass on both sides of the shells (interior and exterior). A small-scale comparison study determined that spat abundance was significantly higher using a</w:t>
+      </w:r>
+      <w:r>
+        <w:t xml:space="preserve"> dissection</w:t>
+      </w:r>
+      <w:r>
+        <w:t xml:space="preserve"> microscope and on the inner surface</w:t>
+      </w:r>
+      <w:r>
+        <w:t xml:space="preserve"> (bottom of the shell)</w:t>
+      </w:r>
+      <w:r>
+        <w:t xml:space="preserve"> only. Beginning in December 2017, all processing was done under microscope on the inner surface of the shells. A linear regression equation based on the comparison was developed to correct the non-microscope data for analysis</w:t>
+      </w:r>
+      <w:r>
+        <w:t>:</w:t>
+      </w:r>
+    </w:p>
+    <w:tbl>
+      <w:tblPr>
+        <w:tblW w:w="7859" w:type="dxa"/>
+        <w:tblInd w:w="2608" w:type="dxa"/>
+        <w:tblCellMar>
+          <w:left w:w="0" w:type="dxa"/>
+          <w:right w:w="0" w:type="dxa"/>
+        </w:tblCellMar>
+        <w:tblLook w:val="04A0" w:firstRow="1" w:lastRow="0" w:firstColumn="1" w:lastColumn="0" w:noHBand="0" w:noVBand="1"/>
+      </w:tblPr>
+      <w:tblGrid>
+        <w:gridCol w:w="7428"/>
+        <w:gridCol w:w="431"/>
+      </w:tblGrid>
+      <w:tr>
+        <w:tc>
+          <w:tcPr>
+            <w:tcW w:w="7428" w:type="dxa"/>
+          </w:tcPr>
+          <w:p>
+            <w:pPr>
+              <w:pStyle w:val="MDPI39equation"/>
+            </w:pPr>
+            <w:r>
+              <w:t>S = 1.4658</w:t>
+            </w:r>
+            <w:r>
+              <w:rPr>
+                <w:i/>
+                <w:iCs/>
+              </w:rPr>
+              <w:t>b</w:t>
+            </w:r>
+            <w:r>
+              <w:t xml:space="preserve"> + 1.0378</w:t>
+            </w:r>
+          </w:p>
+        </w:tc>
+        <w:tc>
+          <w:tcPr>
+            <w:tcW w:w="431" w:type="dxa"/>
+            <w:vAlign w:val="center"/>
+          </w:tcPr>
+          <w:p>
+            <w:pPr>
+              <w:pStyle w:val="MDPI3aequationnumber"/>
+              <w:spacing w:line="260" w:lineRule="atLeast"/>
+            </w:pPr>
+            <w:r>
+              <w:t>(1)</w:t>
+            </w:r>
+          </w:p>
+        </w:tc>
+      </w:tr>
+    </w:tbl>
+    <w:p>
+      <w:pPr>
+        <w:pStyle w:val="MDPI31text"/>
+        <w:ind w:firstLine="0"/>
+      </w:pPr>
+      <w:r>
+        <w:t>where</w:t>
+      </w:r>
+      <w:r>
+        <w:t xml:space="preserve"> </w:t>
+      </w:r>
+      <w:r>
+        <w:t>S was the adjusted number of spat counted and</w:t>
+      </w:r>
+      <w:r>
+        <w:rPr>
+          <w:i/>
+          <w:iCs/>
+        </w:rPr>
+        <w:t xml:space="preserve"> b</w:t>
+      </w:r>
+      <w:r>
+        <w:t xml:space="preserve"> was the observed number of spat counted on the bottom of the shell by naked eye. </w:t>
+      </w:r>
+    </w:p>
+    <w:p>
+      <w:pPr>
+        <w:pStyle w:val="MDPI22heading2"/>
+        <w:spacing w:before="240"/>
+      </w:pPr>
+      <w:r>
+        <w:t>2</w:t>
+      </w:r>
+      <w:r>
+        <w:t>.</w:t>
+      </w:r>
+      <w:r>
+        <w:t>3</w:t>
+      </w:r>
+      <w:r>
+        <w:t xml:space="preserve">. </w:t>
+      </w:r>
+      <w:r>
+        <w:t>Data Preparation</w:t>
+      </w:r>
+    </w:p>
+    <w:p>
+      <w:pPr>
+        <w:pStyle w:val="MDPI23heading3"/>
+      </w:pPr>
+      <w:r>
+        <w:lastRenderedPageBreak/>
+        <w:t>2.3.1. Spat Counts</w:t>
+      </w:r>
+    </w:p>
+    <w:p>
+      <w:pPr>
+        <w:pStyle w:val="MDPI31text"/>
+      </w:pPr>
+      <w:r>
+        <w:t xml:space="preserve">The average number of </w:t>
+      </w:r>
+      <w:proofErr w:type="gramStart"/>
+      <w:r>
+        <w:t>spat</w:t>
+      </w:r>
+      <w:proofErr w:type="gramEnd"/>
+      <w:r>
+        <w:t xml:space="preserve"> per shell was calculated for each tree deployed within each region each month. </w:t>
+      </w:r>
+      <w:r>
+        <w:t xml:space="preserve">These values were then rounded to convert the number of </w:t>
+      </w:r>
+      <w:proofErr w:type="gramStart"/>
+      <w:r>
+        <w:t>spat</w:t>
+      </w:r>
+      <w:proofErr w:type="gramEnd"/>
+      <w:r>
+        <w:t xml:space="preserve"> to integers. To account for the variation in deployment of the </w:t>
+      </w:r>
+      <w:r>
+        <w:t>trees</w:t>
+      </w:r>
+      <w:r>
+        <w:t xml:space="preserve"> each month for analysis, th</w:t>
+      </w:r>
+      <w:r>
+        <w:t>is count value</w:t>
+      </w:r>
+      <w:r>
+        <w:t xml:space="preserve"> was standardized by the number of days the stringers were left out to soak, thus creating a rate: mean number of spat</w:t>
+      </w:r>
+      <w:r>
+        <w:t xml:space="preserve"> per shell</w:t>
+      </w:r>
+      <w:r>
+        <w:t xml:space="preserve"> per deployment of tree (day</w:t>
+      </w:r>
+      <w:r>
+        <w:t>s</w:t>
+      </w:r>
+      <w:r>
+        <w:t xml:space="preserve">). This standardized monthly spat value was </w:t>
+      </w:r>
+      <w:r>
+        <w:t>also</w:t>
+      </w:r>
+      <w:r>
+        <w:t xml:space="preserve"> rounded to convert the number to an integer. </w:t>
+      </w:r>
+    </w:p>
+    <w:p>
+      <w:pPr>
+        <w:pStyle w:val="MDPI22heading2"/>
+        <w:spacing w:before="240"/>
+      </w:pPr>
+      <w:r>
+        <w:t>2</w:t>
+      </w:r>
+      <w:r>
+        <w:t>.</w:t>
+      </w:r>
+      <w:r>
+        <w:t>4</w:t>
+      </w:r>
+      <w:r>
+        <w:t xml:space="preserve">. </w:t>
+      </w:r>
+      <w:r>
+        <w:t>Data Analysis</w:t>
+      </w:r>
+    </w:p>
+    <w:p>
+      <w:pPr>
+        <w:pStyle w:val="MDPI31text"/>
+      </w:pPr>
+      <w:r>
+        <w:t>All data analysis and visualizations were created using R programming language (</w:t>
+      </w:r>
+      <w:r>
+        <w:rPr>
+          <w:highlight w:val="green"/>
+        </w:rPr>
+        <w:t>R Core Team, 2023</w:t>
+      </w:r>
+      <w:r>
+        <w:t xml:space="preserve">). </w:t>
+      </w:r>
+      <w:r>
+        <w:t>Since oyster count data has been shown to fit a negative binomial distribution, a generalized linear regression model with a negative binomial distribution was used to quantify spatial and temporal variability (</w:t>
+      </w:r>
+      <w:r>
+        <w:rPr>
+          <w:highlight w:val="green"/>
+        </w:rPr>
+        <w:t>Moore et al. 2020</w:t>
+      </w:r>
+      <w:r>
+        <w:t>). The dependent variable was the standardized average spat count for each collector</w:t>
+      </w:r>
+      <w:r>
+        <w:t xml:space="preserve"> by deployment</w:t>
+      </w:r>
+      <w:r>
+        <w:t xml:space="preserve">. The independent variables (main effects) were </w:t>
+      </w:r>
+      <w:r>
+        <w:t xml:space="preserve">both categorical </w:t>
+      </w:r>
+      <w:r>
+        <w:t>the region and year. Multiple models were fitted to the data: Model 0 included region, Model 1 included region and the year, Model 2 included the interaction of region and year, and Model 3 included just year.</w:t>
+      </w:r>
+      <w:r>
+        <w:t xml:space="preserve"> </w:t>
+      </w:r>
+    </w:p>
+    <w:p>
+      <w:pPr>
+        <w:pStyle w:val="MDPI31text"/>
+      </w:pPr>
+      <w:r>
+        <w:t>Comparisons were made between models with different combinations of independent variables using Akaike’s Information Criterion (</w:t>
+      </w:r>
+      <w:proofErr w:type="spellStart"/>
+      <w:r>
+        <w:t>AICc</w:t>
+      </w:r>
+      <w:proofErr w:type="spellEnd"/>
+      <w:r>
+        <w:t xml:space="preserve">). The lowest </w:t>
+      </w:r>
+      <w:proofErr w:type="spellStart"/>
+      <w:r>
+        <w:t>AICc</w:t>
+      </w:r>
+      <w:proofErr w:type="spellEnd"/>
+      <w:r>
+        <w:t xml:space="preserve"> value represents the best fit of the models tested (</w:t>
+      </w:r>
+      <w:r>
+        <w:rPr>
+          <w:highlight w:val="green"/>
+        </w:rPr>
+        <w:t>Burnham and Anderson 2002</w:t>
+      </w:r>
+      <w:r>
+        <w:t>).</w:t>
+      </w:r>
+      <w:r>
+        <w:t xml:space="preserve"> </w:t>
+      </w:r>
+      <w:r>
+        <w:t xml:space="preserve">Models were </w:t>
+      </w:r>
+      <w:proofErr w:type="gramStart"/>
+      <w:r>
+        <w:t>fi</w:t>
+      </w:r>
+      <w:r>
+        <w:t>t</w:t>
+      </w:r>
+      <w:proofErr w:type="gramEnd"/>
+      <w:r>
+        <w:t xml:space="preserve"> to the data using the </w:t>
+      </w:r>
+      <w:proofErr w:type="spellStart"/>
+      <w:r>
+        <w:t>glmmTMB</w:t>
+      </w:r>
+      <w:proofErr w:type="spellEnd"/>
+      <w:r>
+        <w:t xml:space="preserve"> package (</w:t>
+      </w:r>
+      <w:r>
+        <w:rPr>
+          <w:highlight w:val="green"/>
+        </w:rPr>
+        <w:t>Brooks et al. 2017</w:t>
+      </w:r>
+      <w:r>
+        <w:t xml:space="preserve">) and predicted values (marginal means) </w:t>
+      </w:r>
+      <w:r>
+        <w:t xml:space="preserve">and pairwise comparisons with </w:t>
+      </w:r>
+      <w:proofErr w:type="spellStart"/>
+      <w:r>
+        <w:t>tukey</w:t>
+      </w:r>
+      <w:proofErr w:type="spellEnd"/>
+      <w:r>
+        <w:t xml:space="preserve"> adjustments</w:t>
+      </w:r>
+      <w:r>
+        <w:t xml:space="preserve"> </w:t>
+      </w:r>
+      <w:r>
+        <w:t xml:space="preserve">were made from the best fit model using the </w:t>
+      </w:r>
+      <w:proofErr w:type="spellStart"/>
+      <w:r>
+        <w:t>emmeans</w:t>
+      </w:r>
+      <w:proofErr w:type="spellEnd"/>
+      <w:r>
+        <w:t xml:space="preserve"> (</w:t>
+      </w:r>
+      <w:r>
+        <w:rPr>
+          <w:highlight w:val="green"/>
+        </w:rPr>
+        <w:t>Lenth 2024</w:t>
+      </w:r>
+      <w:r>
+        <w:t>)</w:t>
+      </w:r>
+      <w:r>
+        <w:t xml:space="preserve"> </w:t>
+      </w:r>
+      <w:r>
+        <w:t xml:space="preserve">packages in R. </w:t>
+      </w:r>
+    </w:p>
+    <w:p>
+      <w:pPr>
+        <w:pStyle w:val="MDPI22heading2"/>
+        <w:spacing w:before="240"/>
+      </w:pPr>
+      <w:r>
+        <w:t>2.5 Water Quality</w:t>
+      </w:r>
+    </w:p>
+    <w:p>
+      <w:pPr>
+        <w:pStyle w:val="MDPI31text"/>
+      </w:pPr>
+      <w:r>
+        <w:t xml:space="preserve">To understand environmental conditions during each month the spat collectors were deployed, water quality data from the GTMNERR SWMP stations (Pine Island, </w:t>
+      </w:r>
+      <w:proofErr w:type="spellStart"/>
+      <w:r>
+        <w:t>gtmpiwq</w:t>
+      </w:r>
+      <w:proofErr w:type="spellEnd"/>
+      <w:r>
+        <w:t xml:space="preserve">; San Sebastian, </w:t>
+      </w:r>
+      <w:proofErr w:type="spellStart"/>
+      <w:r>
+        <w:t>gtmsswq</w:t>
+      </w:r>
+      <w:proofErr w:type="spellEnd"/>
+      <w:r>
+        <w:t xml:space="preserve">; Fort Matanzas, </w:t>
+      </w:r>
+      <w:proofErr w:type="spellStart"/>
+      <w:r>
+        <w:t>gtmfmwq</w:t>
+      </w:r>
+      <w:proofErr w:type="spellEnd"/>
+      <w:r>
+        <w:t xml:space="preserve">) were downloaded from the NERRS CDMO. This 15-minute data </w:t>
+      </w:r>
+      <w:r>
+        <w:t xml:space="preserve">(temperature, salinity, and turbidity) </w:t>
+      </w:r>
+      <w:r>
+        <w:t>ha</w:t>
+      </w:r>
+      <w:r>
+        <w:t>d</w:t>
+      </w:r>
+      <w:r>
+        <w:t xml:space="preserve"> undergone the quality assurance and quality checks of the </w:t>
+      </w:r>
+      <w:proofErr w:type="gramStart"/>
+      <w:r>
+        <w:t>CDMO</w:t>
+      </w:r>
+      <w:proofErr w:type="gramEnd"/>
+      <w:r>
+        <w:t xml:space="preserve"> and</w:t>
+      </w:r>
+      <w:r>
+        <w:t xml:space="preserve"> data flagged as</w:t>
+      </w:r>
+      <w:r>
+        <w:t xml:space="preserve"> “rejected” and “suspect” </w:t>
+      </w:r>
+      <w:r>
+        <w:t xml:space="preserve">were removed from the dataset. Chlorophyll </w:t>
+      </w:r>
+      <w:proofErr w:type="gramStart"/>
+      <w:r>
+        <w:rPr>
+          <w:i/>
+          <w:iCs/>
+        </w:rPr>
+        <w:t>a</w:t>
+      </w:r>
+      <w:r>
+        <w:t xml:space="preserve"> data</w:t>
+      </w:r>
+      <w:proofErr w:type="gramEnd"/>
+      <w:r>
+        <w:t xml:space="preserve"> </w:t>
+      </w:r>
+      <w:r>
+        <w:t xml:space="preserve">from each station </w:t>
+      </w:r>
+      <w:r>
+        <w:t>was averaged by month and</w:t>
+      </w:r>
+      <w:r>
+        <w:t>,</w:t>
+      </w:r>
+      <w:r>
+        <w:t xml:space="preserve"> </w:t>
+      </w:r>
+      <w:r>
+        <w:t>like</w:t>
+      </w:r>
+      <w:r>
+        <w:t xml:space="preserve"> the continuous data, values flagged as “suspect” or “rejected” were removed. All water quality data was then </w:t>
+      </w:r>
+      <w:proofErr w:type="gramStart"/>
+      <w:r>
+        <w:t>aggregated by</w:t>
+      </w:r>
+      <w:proofErr w:type="gramEnd"/>
+      <w:r>
+        <w:t xml:space="preserve"> inside and outside the defined </w:t>
+      </w:r>
+      <w:r>
+        <w:t xml:space="preserve">spat </w:t>
+      </w:r>
+      <w:r>
+        <w:t xml:space="preserve">settlement periods for descriptive statistics. Several helpful import, filtering, and aggregating functions from the </w:t>
+      </w:r>
+      <w:proofErr w:type="spellStart"/>
+      <w:r>
+        <w:t>SWMPr</w:t>
+      </w:r>
+      <w:proofErr w:type="spellEnd"/>
+      <w:r>
+        <w:t xml:space="preserve"> package in R were used for this compilation (</w:t>
+      </w:r>
+      <w:r>
+        <w:rPr>
+          <w:highlight w:val="green"/>
+        </w:rPr>
+        <w:t>Beck et al. 2024</w:t>
+      </w:r>
+      <w:r>
+        <w:t>).</w:t>
+      </w:r>
+    </w:p>
+    <w:p>
+      <w:pPr>
+        <w:pStyle w:val="MDPI21heading1"/>
+      </w:pPr>
+      <w:r>
+        <w:t>3. Results</w:t>
+      </w:r>
+    </w:p>
+    <w:p>
+      <w:pPr>
+        <w:pStyle w:val="MDPI31text"/>
+      </w:pPr>
+      <w:r>
+        <w:t>This section may be divided by subheadings. It should provide a concise and precise description of the experimental results</w:t>
+      </w:r>
+      <w:r>
+        <w:t>, their interpretation, as well as the experimental conclusions that can be drawn.</w:t>
+      </w:r>
+    </w:p>
+    <w:p>
+      <w:pPr>
+        <w:pStyle w:val="MDPI22heading2"/>
+        <w:spacing w:before="240"/>
+      </w:pPr>
+      <w:r>
+        <w:t>3.1. Subsection</w:t>
+      </w:r>
+    </w:p>
+    <w:p>
+      <w:pPr>
+        <w:pStyle w:val="MDPI23heading3"/>
+      </w:pPr>
+      <w:r>
+        <w:t>3.1.1. Subsubsection</w:t>
+      </w:r>
+    </w:p>
+    <w:p>
+      <w:pPr>
+        <w:pStyle w:val="MDPI35textbeforelist"/>
+      </w:pPr>
+      <w:r>
+        <w:t>Bulleted lists look like this:</w:t>
+      </w:r>
+    </w:p>
+    <w:p>
+      <w:pPr>
+        <w:pStyle w:val="MDPI38bullet"/>
+        <w:spacing w:before="60"/>
+      </w:pPr>
+      <w:r>
+        <w:t>F</w:t>
+      </w:r>
+      <w:r>
+        <w:t xml:space="preserve">irst </w:t>
+      </w:r>
+      <w:proofErr w:type="gramStart"/>
+      <w:r>
+        <w:t>bullet;</w:t>
+      </w:r>
+      <w:proofErr w:type="gramEnd"/>
+    </w:p>
+    <w:p>
+      <w:pPr>
+        <w:pStyle w:val="MDPI38bullet"/>
+      </w:pPr>
+      <w:r>
+        <w:t>S</w:t>
+      </w:r>
+      <w:r>
+        <w:t xml:space="preserve">econd </w:t>
+      </w:r>
+      <w:proofErr w:type="gramStart"/>
+      <w:r>
+        <w:t>bullet;</w:t>
+      </w:r>
+      <w:proofErr w:type="gramEnd"/>
+    </w:p>
+    <w:p>
+      <w:pPr>
+        <w:pStyle w:val="MDPI38bullet"/>
+        <w:spacing w:after="60"/>
+      </w:pPr>
+      <w:r>
+        <w:t>T</w:t>
+      </w:r>
+      <w:r>
+        <w:t>hird bullet.</w:t>
+      </w:r>
+    </w:p>
+    <w:p>
+      <w:pPr>
+        <w:pStyle w:val="MDPI35textbeforelist"/>
+      </w:pPr>
+      <w:r>
+        <w:t>Numbered lists can be added as follows:</w:t>
+      </w:r>
+    </w:p>
+    <w:p>
+      <w:pPr>
+        <w:pStyle w:val="MDPI37itemize"/>
+        <w:spacing w:before="60"/>
+      </w:pPr>
+      <w:r>
+        <w:t>F</w:t>
+      </w:r>
+      <w:r>
+        <w:t xml:space="preserve">irst </w:t>
+      </w:r>
+      <w:proofErr w:type="gramStart"/>
+      <w:r>
+        <w:t>item;</w:t>
+      </w:r>
+      <w:proofErr w:type="gramEnd"/>
+    </w:p>
+    <w:p>
+      <w:pPr>
+        <w:pStyle w:val="MDPI37itemize"/>
+      </w:pPr>
+      <w:r>
+        <w:t>S</w:t>
+      </w:r>
+      <w:r>
+        <w:t xml:space="preserve">econd </w:t>
+      </w:r>
+      <w:proofErr w:type="gramStart"/>
+      <w:r>
+        <w:t>item;</w:t>
+      </w:r>
+      <w:proofErr w:type="gramEnd"/>
+    </w:p>
+    <w:p>
+      <w:pPr>
+        <w:pStyle w:val="MDPI37itemize"/>
+        <w:spacing w:after="60"/>
+      </w:pPr>
+      <w:r>
+        <w:lastRenderedPageBreak/>
+        <w:t>T</w:t>
+      </w:r>
+      <w:r>
+        <w:t>hird item.</w:t>
+      </w:r>
+    </w:p>
+    <w:p>
+      <w:pPr>
+        <w:pStyle w:val="MDPI31text"/>
+      </w:pPr>
+      <w:r>
+        <w:t>The text continues here.</w:t>
+      </w:r>
+    </w:p>
+    <w:p>
+      <w:pPr>
+        <w:pStyle w:val="MDPI22heading2"/>
+        <w:spacing w:before="240"/>
+        <w:rPr>
+          <w:noProof w:val="0"/>
+        </w:rPr>
+      </w:pPr>
+      <w:r>
+        <w:t>3.2</w:t>
+      </w:r>
+      <w:r>
+        <w:rPr>
+          <w:noProof w:val="0"/>
+        </w:rPr>
+        <w:t>. Figures, Tables and Schemes</w:t>
+      </w:r>
+    </w:p>
+    <w:p>
+      <w:pPr>
+        <w:pStyle w:val="MDPI31text"/>
+      </w:pPr>
+      <w:r>
+        <w:t xml:space="preserve">All figures and tables should be cited in the main text as </w:t>
+      </w:r>
+      <w:r>
+        <w:t>Figure 1, Table 1, etc.</w:t>
+      </w:r>
+    </w:p>
+    <w:p>
+      <w:pPr>
+        <w:pStyle w:val="MDPI52figure"/>
+        <w:ind w:left="2608"/>
+        <w:jc w:val="left"/>
+        <w:rPr>
+          <w:b/>
+        </w:rPr>
+      </w:pPr>
+      <w:r>
+        <w:rPr>
+          <w:b/>
+          <w:noProof/>
+          <w:snapToGrid/>
+        </w:rPr>
+        <w:drawing>
+          <wp:inline distT="0" distB="0" distL="0" distR="0" wp14:anchorId="136C33BD" wp14:editId="116F9E5C">
+            <wp:extent cx="5048272" cy="2827373"/>
+            <wp:effectExtent l="0" t="0" r="0" b="0"/>
+            <wp:docPr id="156878144" name="Picture 3"/>
+            <wp:cNvGraphicFramePr>
+              <a:graphicFrameLocks xmlns:a="http://schemas.openxmlformats.org/drawingml/2006/main" noChangeAspect="1"/>
+            </wp:cNvGraphicFramePr>
+            <a:graphic xmlns:a="http://schemas.openxmlformats.org/drawingml/2006/main">
+              <a:graphicData uri="http://schemas.openxmlformats.org/drawingml/2006/picture">
+                <pic:pic xmlns:pic="http://schemas.openxmlformats.org/drawingml/2006/picture">
+                  <pic:nvPicPr>
+                    <pic:cNvPr id="156878144" name="Picture 3"/>
+                    <pic:cNvPicPr/>
+                  </pic:nvPicPr>
+                  <pic:blipFill>
+                    <a:blip r:embed="rId19"/>
+                    <a:stretch>
+                      <a:fillRect/>
+                    </a:stretch>
+                  </pic:blipFill>
+                  <pic:spPr>
+                    <a:xfrm>
+                      <a:off x="0" y="0"/>
+                      <a:ext cx="5048272" cy="2827373"/>
+                    </a:xfrm>
+                    <a:prstGeom prst="rect">
+                      <a:avLst/>
+                    </a:prstGeom>
+                  </pic:spPr>
+                </pic:pic>
+              </a:graphicData>
+            </a:graphic>
+          </wp:inline>
+        </w:drawing>
+      </w:r>
+    </w:p>
+    <w:p>
+      <w:pPr>
+        <w:pStyle w:val="MDPI51figurecaption"/>
+      </w:pPr>
+      <w:r>
+        <w:rPr>
+          <w:b/>
+        </w:rPr>
+        <w:t xml:space="preserve">Figure 1. </w:t>
+      </w:r>
+      <w:r>
+        <w:t>This is a figure.</w:t>
+      </w:r>
+      <w:r>
+        <w:t xml:space="preserve"> Sche</w:t>
+      </w:r>
+      <w:r>
+        <w:t>mes follow the same formatting.</w:t>
+      </w:r>
+    </w:p>
+    <w:p>
+      <w:pPr>
+        <w:pStyle w:val="MDPI52figure"/>
+        <w:ind w:left="2608"/>
+        <w:jc w:val="left"/>
+        <w:rPr>
+          <w:b/>
+        </w:rPr>
+      </w:pPr>
+      <w:r>
+        <w:rPr>
+          <w:b/>
+          <w:noProof/>
+          <w:snapToGrid/>
+        </w:rPr>
+        <w:drawing>
+          <wp:inline distT="0" distB="0" distL="0" distR="0" wp14:anchorId="3B603FBF" wp14:editId="767A50C2">
             <wp:extent cx="2016000" cy="1324800"/>
             <wp:effectExtent l="0" t="0" r="3810" b="8890"/>
-            <wp:docPr id="2031791444" name="Picture 1" descr="Logo&#10;&#10;Description automatically generated"/>
+            <wp:docPr id="465462508" name="Picture 1" descr="Logo&#10;&#10;Description automatically generated"/>
             <wp:cNvGraphicFramePr/>
             <a:graphic xmlns:a="http://schemas.openxmlformats.org/drawingml/2006/main">
               <a:graphicData uri="http://schemas.openxmlformats.org/drawingml/2006/picture">
                 <pic:pic xmlns:pic="http://schemas.openxmlformats.org/drawingml/2006/picture">
                   <pic:nvPicPr>
-                    <pic:cNvPr id="2031791444" name="Picture 1" descr="Logo&#10;&#10;Description automatically generated"/>
+                    <pic:cNvPr id="465462508" name="Picture 1" descr="Logo&#10;&#10;Description automatically generated"/>
                     <pic:cNvPicPr/>
                   </pic:nvPicPr>
                   <pic:blipFill>
-                    <a:blip r:embed="rId12"/>
+                    <a:blip r:embed="rId13"/>
                     <a:stretch>
                       <a:fillRect/>
                     </a:stretch>
@@ -1080,17 +1976,6 @@
           </wp:inline>
         </w:drawing>
       </w:r>
-      <w:commentRangeEnd w:id="1"/>
-      <w:r>
-        <w:rPr>
-          <w:rStyle w:val="CommentReference"/>
-          <w:rFonts w:eastAsia="SimSun"/>
-          <w:noProof/>
-          <w:snapToGrid/>
-          <w:lang w:eastAsia="zh-CN" w:bidi="ar-SA"/>
-        </w:rPr>
-        <w:commentReference w:id="1"/>
-      </w:r>
     </w:p>
     <w:p>
       <w:pPr>
@@ -1100,19 +1985,7 @@
         <w:rPr>
           <w:b/>
         </w:rPr>
-        <w:t xml:space="preserve">Figure </w:t>
-      </w:r>
-      <w:r>
-        <w:rPr>
-          <w:b/>
-        </w:rPr>
-        <w:t>2</w:t>
-      </w:r>
-      <w:r>
-        <w:rPr>
-          <w:b/>
-        </w:rPr>
-        <w:t xml:space="preserve">. </w:t>
+        <w:t xml:space="preserve">Figure 1. </w:t>
       </w:r>
       <w:r>
         <w:t>This is a figure.</w:t>
@@ -1126,792 +1999,8 @@
     </w:p>
     <w:p>
       <w:pPr>
-        <w:pStyle w:val="MDPI31text"/>
-      </w:pPr>
-      <w:r>
-        <w:t xml:space="preserve">Trees were inserted into the reef at the apparent densest portion of live oyster on the reef and situated so that the shells were at the approximate height of the surrounding live oysters. All regions had trees deployed starting in February 2015 </w:t>
-      </w:r>
-      <w:r>
-        <w:t>except for</w:t>
-      </w:r>
-      <w:r>
-        <w:t xml:space="preserve"> the Tolomato River, which was initiated in September 2015. These trees were left to soak for approximately one month upon which they were collected, any fouling organisms were removed from the tree, and new stringers were deployed. </w:t>
-      </w:r>
-      <w:r>
-        <w:t>The retrieved</w:t>
-      </w:r>
-      <w:r>
-        <w:t xml:space="preserve"> stringers were labeled and stored in </w:t>
-      </w:r>
-      <w:proofErr w:type="gramStart"/>
-      <w:r>
-        <w:t>a -4</w:t>
-      </w:r>
-      <w:proofErr w:type="gramEnd"/>
-      <w:r>
-        <w:t>°</w:t>
-      </w:r>
-      <w:r>
-        <w:t xml:space="preserve">C freezer until processed. Efforts were made for the stringers to remain deployed for one month, however due to logistics, there was some variation in how long they were left in the field before collection. Trees were deployed for approximately 30 days on average with a range in the project of </w:t>
-      </w:r>
-      <w:commentRangeStart w:id="2"/>
-      <w:r>
-        <w:t>21-43 days</w:t>
-      </w:r>
-      <w:commentRangeEnd w:id="2"/>
-      <w:r>
-        <w:rPr>
-          <w:rStyle w:val="CommentReference"/>
-          <w:rFonts w:eastAsia="SimSun"/>
-          <w:noProof/>
-          <w:snapToGrid/>
-          <w:lang w:eastAsia="zh-CN" w:bidi="ar-SA"/>
-        </w:rPr>
-        <w:commentReference w:id="2"/>
-      </w:r>
-      <w:r>
-        <w:t>. Hurricane Matthew affected the study area in October 2016 and spat trees were unable to be collected, resulting in missing data from September and October of that year.</w:t>
-      </w:r>
-    </w:p>
-    <w:p>
-      <w:pPr>
-        <w:pStyle w:val="MDPI23heading3"/>
-      </w:pPr>
-      <w:r>
-        <w:t>2.2.</w:t>
-      </w:r>
-      <w:r>
-        <w:t>2</w:t>
-      </w:r>
-      <w:r>
-        <w:t xml:space="preserve">. </w:t>
-      </w:r>
-      <w:r>
-        <w:t>Shell Processing and Counting</w:t>
-      </w:r>
-    </w:p>
-    <w:p>
-      <w:pPr>
-        <w:pStyle w:val="MDPI31text"/>
-      </w:pPr>
-      <w:r>
-        <w:t xml:space="preserve">Shells were assigned numerical IDs based on their position on each stringer, with the topmost shell designated number one and the bottommost number six. The top and bottom shells (one and six, respectively) were discarded and shells two through five were evaluated for spat abundance. The inner surface of the shells was observed under a dissecting microscope and total number of </w:t>
-      </w:r>
-      <w:proofErr w:type="gramStart"/>
-      <w:r>
-        <w:t>spat</w:t>
-      </w:r>
-      <w:proofErr w:type="gramEnd"/>
-      <w:r>
-        <w:t xml:space="preserve"> was recorded for each shell. </w:t>
-      </w:r>
-    </w:p>
-    <w:p>
-      <w:pPr>
-        <w:pStyle w:val="MDPI31text"/>
-      </w:pPr>
-      <w:r>
-        <w:t xml:space="preserve">In early years of the monitoring, </w:t>
-      </w:r>
-      <w:proofErr w:type="gramStart"/>
-      <w:r>
-        <w:t>spat</w:t>
-      </w:r>
-      <w:proofErr w:type="gramEnd"/>
-      <w:r>
-        <w:t xml:space="preserve"> were counted using the naked eye or a magnifying glass on both sides of the shells (interior and exterior). A small-scale comparison study determined that spat abundance was significantly higher using a</w:t>
-      </w:r>
-      <w:r>
-        <w:t xml:space="preserve"> dissection</w:t>
-      </w:r>
-      <w:r>
-        <w:t xml:space="preserve"> microscope and on the inner surface</w:t>
-      </w:r>
-      <w:r>
-        <w:t xml:space="preserve"> (bottom of the shell)</w:t>
-      </w:r>
-      <w:r>
-        <w:t xml:space="preserve"> only. Beginning in December 2017, all processing was done under microscope on the inner surface of the shells. A linear regression equation based on the comparison was developed to correct the non-microscope data for analysis</w:t>
-      </w:r>
-      <w:r>
-        <w:t>:</w:t>
-      </w:r>
-    </w:p>
-    <w:tbl>
-      <w:tblPr>
-        <w:tblW w:w="7859" w:type="dxa"/>
-        <w:tblInd w:w="2608" w:type="dxa"/>
-        <w:tblCellMar>
-          <w:left w:w="0" w:type="dxa"/>
-          <w:right w:w="0" w:type="dxa"/>
-        </w:tblCellMar>
-        <w:tblLook w:val="04A0" w:firstRow="1" w:lastRow="0" w:firstColumn="1" w:lastColumn="0" w:noHBand="0" w:noVBand="1"/>
-      </w:tblPr>
-      <w:tblGrid>
-        <w:gridCol w:w="7428"/>
-        <w:gridCol w:w="431"/>
-      </w:tblGrid>
-      <w:tr>
-        <w:tc>
-          <w:tcPr>
-            <w:tcW w:w="7428" w:type="dxa"/>
-          </w:tcPr>
-          <w:p>
-            <w:pPr>
-              <w:pStyle w:val="MDPI39equation"/>
-            </w:pPr>
-            <w:r>
-              <w:t>S = 1.4658</w:t>
-            </w:r>
-            <w:r>
-              <w:rPr>
-                <w:i/>
-                <w:iCs/>
-              </w:rPr>
-              <w:t>b</w:t>
-            </w:r>
-            <w:r>
-              <w:t xml:space="preserve"> + 1.0378</w:t>
-            </w:r>
-          </w:p>
-        </w:tc>
-        <w:tc>
-          <w:tcPr>
-            <w:tcW w:w="431" w:type="dxa"/>
-            <w:vAlign w:val="center"/>
-          </w:tcPr>
-          <w:p>
-            <w:pPr>
-              <w:pStyle w:val="MDPI3aequationnumber"/>
-              <w:spacing w:line="260" w:lineRule="atLeast"/>
-            </w:pPr>
-            <w:r>
-              <w:t>(1)</w:t>
-            </w:r>
-          </w:p>
-        </w:tc>
-      </w:tr>
-    </w:tbl>
-    <w:p>
-      <w:pPr>
-        <w:pStyle w:val="MDPI31text"/>
-        <w:ind w:firstLine="0"/>
-      </w:pPr>
-      <w:r>
-        <w:t>where</w:t>
-      </w:r>
-      <w:r>
-        <w:t xml:space="preserve"> </w:t>
-      </w:r>
-      <w:r>
-        <w:t>S was the adjusted number of spat counted and</w:t>
-      </w:r>
-      <w:r>
-        <w:rPr>
-          <w:i/>
-          <w:iCs/>
-        </w:rPr>
-        <w:t xml:space="preserve"> b</w:t>
-      </w:r>
-      <w:r>
-        <w:t xml:space="preserve"> was the observed number of spat counted on the bottom of the shell by naked eye. </w:t>
-      </w:r>
-    </w:p>
-    <w:p>
-      <w:pPr>
-        <w:pStyle w:val="MDPI22heading2"/>
-        <w:spacing w:before="240"/>
-      </w:pPr>
-      <w:r>
-        <w:t>2</w:t>
-      </w:r>
-      <w:r>
-        <w:t>.</w:t>
-      </w:r>
-      <w:r>
-        <w:t>3</w:t>
-      </w:r>
-      <w:r>
-        <w:t xml:space="preserve">. </w:t>
-      </w:r>
-      <w:r>
-        <w:t xml:space="preserve">Data </w:t>
-      </w:r>
-      <w:r>
-        <w:t>Preparation</w:t>
-      </w:r>
-    </w:p>
-    <w:p>
-      <w:pPr>
-        <w:pStyle w:val="MDPI23heading3"/>
-      </w:pPr>
-      <w:r>
-        <w:t>2.</w:t>
-      </w:r>
-      <w:r>
-        <w:t>3</w:t>
-      </w:r>
-      <w:r>
-        <w:t>.</w:t>
-      </w:r>
-      <w:r>
-        <w:t>1</w:t>
-      </w:r>
-      <w:r>
-        <w:t xml:space="preserve">. </w:t>
-      </w:r>
-      <w:r>
-        <w:t>Spat Counts</w:t>
-      </w:r>
-    </w:p>
-    <w:p>
-      <w:pPr>
-        <w:pStyle w:val="MDPI31text"/>
-      </w:pPr>
-      <w:r>
-        <w:t xml:space="preserve">The average number of </w:t>
-      </w:r>
-      <w:proofErr w:type="gramStart"/>
-      <w:r>
-        <w:t>spat</w:t>
-      </w:r>
-      <w:proofErr w:type="gramEnd"/>
-      <w:r>
-        <w:t xml:space="preserve"> per shell was calculated for each tree deployed within each region each month. </w:t>
-      </w:r>
-      <w:r>
-        <w:t xml:space="preserve">These values were then rounded to convert the number of </w:t>
-      </w:r>
-      <w:proofErr w:type="gramStart"/>
-      <w:r>
-        <w:t>spat</w:t>
-      </w:r>
-      <w:proofErr w:type="gramEnd"/>
-      <w:r>
-        <w:t xml:space="preserve"> to integers. To account for the variation in deployment of the </w:t>
-      </w:r>
-      <w:r>
-        <w:t>trees</w:t>
-      </w:r>
-      <w:r>
-        <w:t xml:space="preserve"> each month for analysis, th</w:t>
-      </w:r>
-      <w:r>
-        <w:t>is count value</w:t>
-      </w:r>
-      <w:r>
-        <w:t xml:space="preserve"> was standardized by the number of days the stringers were left out to soak, thus creating a rate: mean number of spat</w:t>
-      </w:r>
-      <w:r>
-        <w:t xml:space="preserve"> per shell</w:t>
-      </w:r>
-      <w:r>
-        <w:t xml:space="preserve"> per deployment of tree (day</w:t>
-      </w:r>
-      <w:r>
-        <w:t>s</w:t>
-      </w:r>
-      <w:r>
-        <w:t xml:space="preserve">). </w:t>
-      </w:r>
-      <w:r>
-        <w:lastRenderedPageBreak/>
-        <w:t xml:space="preserve">This standardized monthly spat value was </w:t>
-      </w:r>
-      <w:r>
-        <w:t>also</w:t>
-      </w:r>
-      <w:r>
-        <w:t xml:space="preserve"> rounded to convert the number to an integer. </w:t>
-      </w:r>
-    </w:p>
-    <w:p>
-      <w:pPr>
-        <w:pStyle w:val="MDPI22heading2"/>
-        <w:spacing w:before="240"/>
-      </w:pPr>
-      <w:r>
-        <w:t>2</w:t>
-      </w:r>
-      <w:r>
-        <w:t>.</w:t>
-      </w:r>
-      <w:r>
-        <w:t>4</w:t>
-      </w:r>
-      <w:r>
-        <w:t xml:space="preserve">. </w:t>
-      </w:r>
-      <w:r>
-        <w:t>Data Analysis</w:t>
-      </w:r>
-    </w:p>
-    <w:p>
-      <w:pPr>
-        <w:pStyle w:val="MDPI31text"/>
-      </w:pPr>
-      <w:r>
-        <w:t>Since oyster count data has been shown to fit a negative binomial distribution, a generalized linear regression model with a negative binomial distribution was used to quantify spatial and temporal variability (</w:t>
-      </w:r>
-      <w:r>
-        <w:rPr>
-          <w:highlight w:val="green"/>
-        </w:rPr>
-        <w:t>Moore et al. 2020</w:t>
-      </w:r>
-      <w:r>
-        <w:t xml:space="preserve">). The dependent variable was the standardized average monthly spat count </w:t>
-      </w:r>
-      <w:r>
-        <w:t>for each collector</w:t>
-      </w:r>
-      <w:r>
-        <w:t xml:space="preserve">. The independent variables (main effects) were the </w:t>
-      </w:r>
-      <w:r>
-        <w:t>region (categorical) and year (discrete)</w:t>
-      </w:r>
-      <w:r>
-        <w:t xml:space="preserve">. Multiple models were fitted to the data: Model 0 included region, Model 1 included region and the </w:t>
-      </w:r>
-      <w:r>
-        <w:t>year</w:t>
-      </w:r>
-      <w:r>
-        <w:t xml:space="preserve">, Model 2 included the interaction of region and </w:t>
-      </w:r>
-      <w:r>
-        <w:t>year, and Model 3 included just year</w:t>
-      </w:r>
-      <w:r>
-        <w:t>.</w:t>
-      </w:r>
-    </w:p>
-    <w:p>
-      <w:pPr>
-        <w:pStyle w:val="MDPI31text"/>
-      </w:pPr>
-      <w:r>
-        <w:t>Comparisons were made between models with different combinations of independent variables using Akaike’s Information Criterion (</w:t>
-      </w:r>
-      <w:proofErr w:type="spellStart"/>
-      <w:r>
-        <w:t>AICc</w:t>
-      </w:r>
-      <w:proofErr w:type="spellEnd"/>
-      <w:r>
-        <w:t xml:space="preserve">). The lowest </w:t>
-      </w:r>
-      <w:proofErr w:type="spellStart"/>
-      <w:r>
-        <w:t>AICc</w:t>
-      </w:r>
-      <w:proofErr w:type="spellEnd"/>
-      <w:r>
-        <w:t xml:space="preserve"> value represents the best fit of the models tested (</w:t>
-      </w:r>
-      <w:r>
-        <w:rPr>
-          <w:highlight w:val="green"/>
-        </w:rPr>
-        <w:t>Burnham and Anderson 2002</w:t>
-      </w:r>
-      <w:r>
-        <w:t>).</w:t>
-      </w:r>
-      <w:r>
-        <w:t xml:space="preserve"> </w:t>
-      </w:r>
-    </w:p>
-    <w:p>
-      <w:pPr>
-        <w:pStyle w:val="MDPI22heading2"/>
-        <w:spacing w:before="240"/>
-      </w:pPr>
-      <w:r>
-        <w:t>2.5 Water Quality</w:t>
-      </w:r>
-    </w:p>
-    <w:p>
-      <w:pPr>
-        <w:pStyle w:val="MDPI31text"/>
-      </w:pPr>
-      <w:r>
-        <w:t xml:space="preserve">To understand environmental conditions during each month the spat collectors were deployed, water quality data from the GTMNERR SWMP stations (Pine Island, </w:t>
-      </w:r>
-      <w:proofErr w:type="spellStart"/>
-      <w:r>
-        <w:t>gtmpiwq</w:t>
-      </w:r>
-      <w:proofErr w:type="spellEnd"/>
-      <w:r>
-        <w:t xml:space="preserve">; San Sebastian, </w:t>
-      </w:r>
-      <w:proofErr w:type="spellStart"/>
-      <w:r>
-        <w:t>gtmsswq</w:t>
-      </w:r>
-      <w:proofErr w:type="spellEnd"/>
-      <w:r>
-        <w:t xml:space="preserve">; Fort Matanzas, </w:t>
-      </w:r>
-      <w:proofErr w:type="spellStart"/>
-      <w:r>
-        <w:t>gtmfmwq</w:t>
-      </w:r>
-      <w:proofErr w:type="spellEnd"/>
-      <w:r>
-        <w:t xml:space="preserve">) were downloaded from the NERRS CDMO. This 15-minute data </w:t>
-      </w:r>
-      <w:r>
-        <w:t xml:space="preserve">(temperature, salinity, and turbidity) </w:t>
-      </w:r>
-      <w:r>
-        <w:t>ha</w:t>
-      </w:r>
-      <w:r>
-        <w:t>d</w:t>
-      </w:r>
-      <w:r>
-        <w:t xml:space="preserve"> undergone the quality assurance and quality checks of the </w:t>
-      </w:r>
-      <w:proofErr w:type="gramStart"/>
-      <w:r>
-        <w:t>CDMO</w:t>
-      </w:r>
-      <w:proofErr w:type="gramEnd"/>
-      <w:r>
-        <w:t xml:space="preserve"> and</w:t>
-      </w:r>
-      <w:r>
-        <w:t xml:space="preserve"> data flagged as</w:t>
-      </w:r>
-      <w:r>
-        <w:t xml:space="preserve"> “rejected” and “suspect” </w:t>
-      </w:r>
-      <w:r>
-        <w:t xml:space="preserve">were removed from the dataset. Chlorophyll </w:t>
-      </w:r>
-      <w:proofErr w:type="gramStart"/>
-      <w:r>
-        <w:rPr>
-          <w:i/>
-          <w:iCs/>
-        </w:rPr>
-        <w:t>a</w:t>
-      </w:r>
-      <w:r>
-        <w:t xml:space="preserve"> data</w:t>
-      </w:r>
-      <w:proofErr w:type="gramEnd"/>
-      <w:r>
-        <w:t xml:space="preserve"> </w:t>
-      </w:r>
-      <w:r>
-        <w:t xml:space="preserve">from each station </w:t>
-      </w:r>
-      <w:r>
-        <w:t>was averaged by month and</w:t>
-      </w:r>
-      <w:r>
-        <w:t>,</w:t>
-      </w:r>
-      <w:r>
-        <w:t xml:space="preserve"> </w:t>
-      </w:r>
-      <w:r>
-        <w:t>like</w:t>
-      </w:r>
-      <w:r>
-        <w:t xml:space="preserve"> the continuous data, values flagged as “suspect” or “rejected” were removed. All water quality </w:t>
-      </w:r>
-      <w:r>
-        <w:t xml:space="preserve">data was then </w:t>
-      </w:r>
-      <w:proofErr w:type="gramStart"/>
-      <w:r>
-        <w:t>aggregated by</w:t>
-      </w:r>
-      <w:proofErr w:type="gramEnd"/>
-      <w:r>
-        <w:t xml:space="preserve"> inside and outside the defined </w:t>
-      </w:r>
-      <w:r>
-        <w:t xml:space="preserve">spat </w:t>
-      </w:r>
-      <w:r>
-        <w:t>settlement periods for descriptive statistics.</w:t>
-      </w:r>
-      <w:r>
-        <w:t xml:space="preserve"> Several helpful import, filtering, and aggregating functions from the </w:t>
-      </w:r>
-      <w:proofErr w:type="spellStart"/>
-      <w:r>
-        <w:t>SWMPr</w:t>
-      </w:r>
-      <w:proofErr w:type="spellEnd"/>
-      <w:r>
-        <w:t xml:space="preserve"> package in R were used for this compilation (</w:t>
-      </w:r>
-      <w:r>
-        <w:rPr>
-          <w:highlight w:val="green"/>
-        </w:rPr>
-        <w:t>Beck et al. 2024</w:t>
-      </w:r>
-      <w:r>
-        <w:t>).</w:t>
-      </w:r>
-    </w:p>
-    <w:p>
-      <w:pPr>
-        <w:pStyle w:val="MDPI21heading1"/>
-      </w:pPr>
-      <w:r>
-        <w:t>3. Results</w:t>
-      </w:r>
-    </w:p>
-    <w:p>
-      <w:pPr>
-        <w:pStyle w:val="MDPI31text"/>
-      </w:pPr>
-      <w:r>
-        <w:t>This section may be divided by subheadings. It should provide a concise and precise description of the experimental results</w:t>
-      </w:r>
-      <w:r>
-        <w:t>, their interpretation, as well as the experimental conclusions that can be drawn.</w:t>
-      </w:r>
-    </w:p>
-    <w:p>
-      <w:pPr>
-        <w:pStyle w:val="MDPI22heading2"/>
-        <w:spacing w:before="240"/>
-      </w:pPr>
-      <w:r>
-        <w:t>3.1. Subsection</w:t>
-      </w:r>
-    </w:p>
-    <w:p>
-      <w:pPr>
-        <w:pStyle w:val="MDPI23heading3"/>
-      </w:pPr>
-      <w:r>
-        <w:t>3.1.1. Subsubsection</w:t>
-      </w:r>
-    </w:p>
-    <w:p>
-      <w:pPr>
-        <w:pStyle w:val="MDPI35textbeforelist"/>
-      </w:pPr>
-      <w:r>
-        <w:t>Bulleted lists look like this:</w:t>
-      </w:r>
-    </w:p>
-    <w:p>
-      <w:pPr>
-        <w:pStyle w:val="MDPI38bullet"/>
-        <w:spacing w:before="60"/>
-      </w:pPr>
-      <w:r>
-        <w:t>F</w:t>
-      </w:r>
-      <w:r>
-        <w:t xml:space="preserve">irst </w:t>
-      </w:r>
-      <w:proofErr w:type="gramStart"/>
-      <w:r>
-        <w:t>bullet;</w:t>
-      </w:r>
-      <w:proofErr w:type="gramEnd"/>
-    </w:p>
-    <w:p>
-      <w:pPr>
-        <w:pStyle w:val="MDPI38bullet"/>
-      </w:pPr>
-      <w:r>
-        <w:t>S</w:t>
-      </w:r>
-      <w:r>
-        <w:t xml:space="preserve">econd </w:t>
-      </w:r>
-      <w:proofErr w:type="gramStart"/>
-      <w:r>
-        <w:t>bullet;</w:t>
-      </w:r>
-      <w:proofErr w:type="gramEnd"/>
-    </w:p>
-    <w:p>
-      <w:pPr>
-        <w:pStyle w:val="MDPI38bullet"/>
-        <w:spacing w:after="60"/>
-      </w:pPr>
-      <w:r>
-        <w:t>T</w:t>
-      </w:r>
-      <w:r>
-        <w:t>hird bullet.</w:t>
-      </w:r>
-    </w:p>
-    <w:p>
-      <w:pPr>
-        <w:pStyle w:val="MDPI35textbeforelist"/>
-      </w:pPr>
-      <w:r>
-        <w:t>Numbered lists can be added as follows:</w:t>
-      </w:r>
-    </w:p>
-    <w:p>
-      <w:pPr>
-        <w:pStyle w:val="MDPI37itemize"/>
-        <w:spacing w:before="60"/>
-      </w:pPr>
-      <w:r>
-        <w:t>F</w:t>
-      </w:r>
-      <w:r>
-        <w:t xml:space="preserve">irst </w:t>
-      </w:r>
-      <w:proofErr w:type="gramStart"/>
-      <w:r>
-        <w:t>item;</w:t>
-      </w:r>
-      <w:proofErr w:type="gramEnd"/>
-    </w:p>
-    <w:p>
-      <w:pPr>
-        <w:pStyle w:val="MDPI37itemize"/>
-      </w:pPr>
-      <w:r>
-        <w:t>S</w:t>
-      </w:r>
-      <w:r>
-        <w:t xml:space="preserve">econd </w:t>
-      </w:r>
-      <w:proofErr w:type="gramStart"/>
-      <w:r>
-        <w:t>item;</w:t>
-      </w:r>
-      <w:proofErr w:type="gramEnd"/>
-    </w:p>
-    <w:p>
-      <w:pPr>
-        <w:pStyle w:val="MDPI37itemize"/>
-        <w:spacing w:after="60"/>
-      </w:pPr>
-      <w:r>
-        <w:t>T</w:t>
-      </w:r>
-      <w:r>
-        <w:t>hird item.</w:t>
-      </w:r>
-    </w:p>
-    <w:p>
-      <w:pPr>
-        <w:pStyle w:val="MDPI31text"/>
-      </w:pPr>
-      <w:r>
-        <w:t>The text continues here.</w:t>
-      </w:r>
-    </w:p>
-    <w:p>
-      <w:pPr>
-        <w:pStyle w:val="MDPI22heading2"/>
-        <w:spacing w:before="240"/>
-        <w:rPr>
-          <w:noProof w:val="0"/>
-        </w:rPr>
-      </w:pPr>
-      <w:r>
-        <w:t>3.2</w:t>
-      </w:r>
-      <w:r>
-        <w:rPr>
-          <w:noProof w:val="0"/>
-        </w:rPr>
-        <w:t>. Figures, Tables and Schemes</w:t>
-      </w:r>
-    </w:p>
-    <w:p>
-      <w:pPr>
-        <w:pStyle w:val="MDPI31text"/>
-      </w:pPr>
-      <w:r>
-        <w:t xml:space="preserve">All figures and tables should be cited in the main text as </w:t>
-      </w:r>
-      <w:r>
-        <w:t>Figure 1, Table 1, etc.</w:t>
-      </w:r>
-    </w:p>
-    <w:p>
-      <w:pPr>
-        <w:pStyle w:val="MDPI52figure"/>
-        <w:ind w:left="2608"/>
-        <w:jc w:val="left"/>
-        <w:rPr>
-          <w:b/>
-        </w:rPr>
-      </w:pPr>
-      <w:r>
-        <w:rPr>
-          <w:b/>
-          <w:noProof/>
-          <w:snapToGrid/>
-        </w:rPr>
-        <w:lastRenderedPageBreak/>
-        <w:drawing>
-          <wp:inline distT="0" distB="0" distL="0" distR="0" wp14:anchorId="3F191BE0" wp14:editId="414F4395">
-            <wp:extent cx="2016000" cy="1324800"/>
-            <wp:effectExtent l="0" t="0" r="3810" b="8890"/>
-            <wp:docPr id="1045836200" name="Picture 1"/>
-            <wp:cNvGraphicFramePr/>
-            <a:graphic xmlns:a="http://schemas.openxmlformats.org/drawingml/2006/main">
-              <a:graphicData uri="http://schemas.openxmlformats.org/drawingml/2006/picture">
-                <pic:pic xmlns:pic="http://schemas.openxmlformats.org/drawingml/2006/picture">
-                  <pic:nvPicPr>
-                    <pic:cNvPr id="1045836200" name=""/>
-                    <pic:cNvPicPr/>
-                  </pic:nvPicPr>
-                  <pic:blipFill>
-                    <a:blip r:embed="rId12"/>
-                    <a:stretch>
-                      <a:fillRect/>
-                    </a:stretch>
-                  </pic:blipFill>
-                  <pic:spPr>
-                    <a:xfrm>
-                      <a:off x="0" y="0"/>
-                      <a:ext cx="2016000" cy="1324800"/>
-                    </a:xfrm>
-                    <a:prstGeom prst="rect">
-                      <a:avLst/>
-                    </a:prstGeom>
-                  </pic:spPr>
-                </pic:pic>
-              </a:graphicData>
-            </a:graphic>
-          </wp:inline>
-        </w:drawing>
-      </w:r>
-    </w:p>
-    <w:p>
-      <w:pPr>
         <w:pStyle w:val="MDPI51figurecaption"/>
       </w:pPr>
-      <w:r>
-        <w:rPr>
-          <w:b/>
-        </w:rPr>
-        <w:t xml:space="preserve">Figure 1. </w:t>
-      </w:r>
-      <w:r>
-        <w:t>This is a figure.</w:t>
-      </w:r>
-      <w:r>
-        <w:t xml:space="preserve"> Sche</w:t>
-      </w:r>
-      <w:r>
-        <w:t>mes follow the same formatting.</w:t>
-      </w:r>
     </w:p>
     <w:p>
       <w:pPr>
@@ -2796,6 +2885,832 @@
         <w:rPr>
           <w:b/>
         </w:rPr>
+        <w:lastRenderedPageBreak/>
+        <w:t xml:space="preserve">Table </w:t>
+      </w:r>
+      <w:r>
+        <w:rPr>
+          <w:b/>
+        </w:rPr>
+        <w:t>2</w:t>
+      </w:r>
+      <w:r>
+        <w:rPr>
+          <w:b/>
+        </w:rPr>
+        <w:t>.</w:t>
+      </w:r>
+      <w:r>
+        <w:t xml:space="preserve"> </w:t>
+      </w:r>
+      <w:r>
+        <w:t xml:space="preserve">Model selection table for generalized linear model of eastern oyster spat count data standardized by days left out in field for settlement on deployed collectors (“trees”) in different regions within the Guana Tolomato Matanzas estuary, Florida, USA. The predicted response is the </w:t>
+      </w:r>
+      <w:r>
+        <w:t xml:space="preserve">standardized spat per shell per collector </w:t>
+      </w:r>
+      <w:r>
+        <w:t>(</w:t>
+      </w:r>
+      <w:proofErr w:type="spellStart"/>
+      <w:r>
+        <w:t>spat_std</w:t>
+      </w:r>
+      <w:proofErr w:type="spellEnd"/>
+      <w:r>
+        <w:t>)</w:t>
+      </w:r>
+      <w:r>
+        <w:t>. Akaike’s Information Criterion (</w:t>
+      </w:r>
+      <w:proofErr w:type="spellStart"/>
+      <w:r>
+        <w:t>AIC</w:t>
+      </w:r>
+      <w:r>
+        <w:rPr>
+          <w:vertAlign w:val="subscript"/>
+        </w:rPr>
+        <w:t>c</w:t>
+      </w:r>
+      <w:proofErr w:type="spellEnd"/>
+      <w:r>
+        <w:t xml:space="preserve">) and the </w:t>
+      </w:r>
+      <w:proofErr w:type="spellStart"/>
+      <w:r>
+        <w:t>AIC</w:t>
+      </w:r>
+      <w:r>
+        <w:rPr>
+          <w:vertAlign w:val="subscript"/>
+        </w:rPr>
+        <w:t>c</w:t>
+      </w:r>
+      <w:proofErr w:type="spellEnd"/>
+      <w:r>
+        <w:t xml:space="preserve"> difference (</w:t>
+      </w:r>
+      <w:proofErr w:type="spellStart"/>
+      <w:r>
+        <w:t>Δ</w:t>
+      </w:r>
+      <w:r>
+        <w:t>AIC</w:t>
+      </w:r>
+      <w:r>
+        <w:rPr>
+          <w:vertAlign w:val="subscript"/>
+        </w:rPr>
+        <w:t>c</w:t>
+      </w:r>
+      <w:proofErr w:type="spellEnd"/>
+      <w:r>
+        <w:t>) are provided to inform comparisons of the model statistical fit to the data (</w:t>
+      </w:r>
+      <w:r>
+        <w:rPr>
+          <w:i/>
+          <w:iCs/>
+        </w:rPr>
+        <w:t>k</w:t>
+      </w:r>
+      <w:r>
+        <w:t xml:space="preserve"> is the number of parameters)</w:t>
+      </w:r>
+      <w:r>
+        <w:t xml:space="preserve"> and are ranked from lowest </w:t>
+      </w:r>
+      <w:proofErr w:type="spellStart"/>
+      <w:r>
+        <w:t>AIC</w:t>
+      </w:r>
+      <w:r>
+        <w:rPr>
+          <w:vertAlign w:val="subscript"/>
+        </w:rPr>
+        <w:t>c</w:t>
+      </w:r>
+      <w:proofErr w:type="spellEnd"/>
+      <w:r>
+        <w:t xml:space="preserve"> to highest in the table. Region and year are both categorical variables in which region describes the location of the collection and year is the year of study. </w:t>
+      </w:r>
+    </w:p>
+    <w:tbl>
+      <w:tblPr>
+        <w:tblW w:w="4972" w:type="pct"/>
+        <w:tblBorders>
+          <w:top w:val="single" w:sz="8" w:space="0" w:color="auto"/>
+          <w:bottom w:val="single" w:sz="8" w:space="0" w:color="auto"/>
+        </w:tblBorders>
+        <w:tblCellMar>
+          <w:left w:w="0" w:type="dxa"/>
+          <w:right w:w="0" w:type="dxa"/>
+        </w:tblCellMar>
+        <w:tblLook w:val="04A0" w:firstRow="1" w:lastRow="0" w:firstColumn="1" w:lastColumn="0" w:noHBand="0" w:noVBand="1"/>
+      </w:tblPr>
+      <w:tblGrid>
+        <w:gridCol w:w="5587"/>
+        <w:gridCol w:w="8"/>
+        <w:gridCol w:w="8"/>
+        <w:gridCol w:w="1201"/>
+        <w:gridCol w:w="1201"/>
+        <w:gridCol w:w="1201"/>
+        <w:gridCol w:w="1201"/>
+      </w:tblGrid>
+      <w:tr>
+        <w:trPr>
+          <w:trHeight w:val="405"/>
+        </w:trPr>
+        <w:tc>
+          <w:tcPr>
+            <w:tcW w:w="2683" w:type="pct"/>
+            <w:tcBorders>
+              <w:bottom w:val="single" w:sz="4" w:space="0" w:color="auto"/>
+            </w:tcBorders>
+            <w:vAlign w:val="center"/>
+          </w:tcPr>
+          <w:p>
+            <w:pPr>
+              <w:pStyle w:val="MDPI42tablebody"/>
+              <w:spacing w:line="240" w:lineRule="auto"/>
+              <w:rPr>
+                <w:b/>
+                <w:snapToGrid/>
+              </w:rPr>
+            </w:pPr>
+            <w:r>
+              <w:rPr>
+                <w:b/>
+                <w:snapToGrid/>
+              </w:rPr>
+              <w:t>Model</w:t>
+            </w:r>
+          </w:p>
+        </w:tc>
+        <w:tc>
+          <w:tcPr>
+            <w:tcW w:w="4" w:type="pct"/>
+            <w:tcBorders>
+              <w:bottom w:val="single" w:sz="4" w:space="0" w:color="auto"/>
+            </w:tcBorders>
+            <w:vAlign w:val="center"/>
+          </w:tcPr>
+          <w:p>
+            <w:pPr>
+              <w:pStyle w:val="MDPI42tablebody"/>
+              <w:spacing w:line="240" w:lineRule="auto"/>
+              <w:rPr>
+                <w:b/>
+                <w:snapToGrid/>
+              </w:rPr>
+            </w:pPr>
+          </w:p>
+        </w:tc>
+        <w:tc>
+          <w:tcPr>
+            <w:tcW w:w="4" w:type="pct"/>
+            <w:tcBorders>
+              <w:bottom w:val="single" w:sz="4" w:space="0" w:color="auto"/>
+            </w:tcBorders>
+            <w:vAlign w:val="center"/>
+          </w:tcPr>
+          <w:p>
+            <w:pPr>
+              <w:pStyle w:val="MDPI42tablebody"/>
+              <w:spacing w:line="240" w:lineRule="auto"/>
+              <w:rPr>
+                <w:b/>
+                <w:snapToGrid/>
+              </w:rPr>
+            </w:pPr>
+          </w:p>
+        </w:tc>
+        <w:tc>
+          <w:tcPr>
+            <w:tcW w:w="577" w:type="pct"/>
+            <w:tcBorders>
+              <w:bottom w:val="single" w:sz="4" w:space="0" w:color="auto"/>
+            </w:tcBorders>
+            <w:shd w:val="clear" w:color="auto" w:fill="auto"/>
+            <w:vAlign w:val="center"/>
+          </w:tcPr>
+          <w:p>
+            <w:pPr>
+              <w:pStyle w:val="MDPI42tablebody"/>
+              <w:spacing w:line="240" w:lineRule="auto"/>
+              <w:rPr>
+                <w:b/>
+                <w:i/>
+                <w:iCs/>
+                <w:snapToGrid/>
+              </w:rPr>
+            </w:pPr>
+            <w:r>
+              <w:rPr>
+                <w:b/>
+                <w:i/>
+                <w:iCs/>
+                <w:snapToGrid/>
+              </w:rPr>
+              <w:t>k</w:t>
+            </w:r>
+          </w:p>
+        </w:tc>
+        <w:tc>
+          <w:tcPr>
+            <w:tcW w:w="577" w:type="pct"/>
+            <w:tcBorders>
+              <w:bottom w:val="single" w:sz="4" w:space="0" w:color="auto"/>
+            </w:tcBorders>
+            <w:shd w:val="clear" w:color="auto" w:fill="auto"/>
+            <w:vAlign w:val="center"/>
+          </w:tcPr>
+          <w:p>
+            <w:pPr>
+              <w:pStyle w:val="MDPI42tablebody"/>
+              <w:spacing w:line="240" w:lineRule="auto"/>
+              <w:rPr>
+                <w:b/>
+                <w:snapToGrid/>
+              </w:rPr>
+            </w:pPr>
+            <w:proofErr w:type="spellStart"/>
+            <w:r>
+              <w:rPr>
+                <w:b/>
+                <w:snapToGrid/>
+              </w:rPr>
+              <w:t>AIC</w:t>
+            </w:r>
+            <w:r>
+              <w:rPr>
+                <w:b/>
+                <w:snapToGrid/>
+                <w:vertAlign w:val="subscript"/>
+              </w:rPr>
+              <w:t>c</w:t>
+            </w:r>
+            <w:proofErr w:type="spellEnd"/>
+          </w:p>
+        </w:tc>
+        <w:tc>
+          <w:tcPr>
+            <w:tcW w:w="577" w:type="pct"/>
+            <w:tcBorders>
+              <w:bottom w:val="single" w:sz="4" w:space="0" w:color="auto"/>
+            </w:tcBorders>
+            <w:shd w:val="clear" w:color="auto" w:fill="auto"/>
+            <w:vAlign w:val="center"/>
+          </w:tcPr>
+          <w:p>
+            <w:pPr>
+              <w:pStyle w:val="MDPI42tablebody"/>
+              <w:spacing w:line="240" w:lineRule="auto"/>
+              <w:rPr>
+                <w:b/>
+                <w:snapToGrid/>
+              </w:rPr>
+            </w:pPr>
+            <w:proofErr w:type="spellStart"/>
+            <w:r>
+              <w:t>Δ</w:t>
+            </w:r>
+            <w:r>
+              <w:rPr>
+                <w:b/>
+                <w:snapToGrid/>
+              </w:rPr>
+              <w:t>AIC</w:t>
+            </w:r>
+            <w:r>
+              <w:rPr>
+                <w:b/>
+                <w:snapToGrid/>
+                <w:vertAlign w:val="subscript"/>
+              </w:rPr>
+              <w:t>c</w:t>
+            </w:r>
+            <w:proofErr w:type="spellEnd"/>
+          </w:p>
+        </w:tc>
+        <w:tc>
+          <w:tcPr>
+            <w:tcW w:w="577" w:type="pct"/>
+            <w:tcBorders>
+              <w:bottom w:val="single" w:sz="4" w:space="0" w:color="auto"/>
+            </w:tcBorders>
+            <w:vAlign w:val="center"/>
+          </w:tcPr>
+          <w:p>
+            <w:pPr>
+              <w:pStyle w:val="MDPI42tablebody"/>
+              <w:spacing w:line="240" w:lineRule="auto"/>
+              <w:rPr>
+                <w:b/>
+                <w:snapToGrid/>
+              </w:rPr>
+            </w:pPr>
+            <w:proofErr w:type="spellStart"/>
+            <w:r>
+              <w:rPr>
+                <w:b/>
+                <w:snapToGrid/>
+              </w:rPr>
+              <w:t>AIC</w:t>
+            </w:r>
+            <w:r>
+              <w:rPr>
+                <w:b/>
+                <w:snapToGrid/>
+                <w:vertAlign w:val="subscript"/>
+              </w:rPr>
+              <w:t>c</w:t>
+            </w:r>
+            <w:proofErr w:type="spellEnd"/>
+            <w:r>
+              <w:rPr>
+                <w:b/>
+                <w:snapToGrid/>
+              </w:rPr>
+              <w:t xml:space="preserve"> weight</w:t>
+            </w:r>
+          </w:p>
+        </w:tc>
+      </w:tr>
+      <w:tr>
+        <w:trPr>
+          <w:trHeight w:val="405"/>
+        </w:trPr>
+        <w:tc>
+          <w:tcPr>
+            <w:tcW w:w="2683" w:type="pct"/>
+            <w:vAlign w:val="center"/>
+          </w:tcPr>
+          <w:p>
+            <w:pPr>
+              <w:pStyle w:val="MDPI42tablebody"/>
+              <w:spacing w:line="240" w:lineRule="auto"/>
+              <w:jc w:val="left"/>
+            </w:pPr>
+            <w:r>
+              <w:t xml:space="preserve">Model 1: </w:t>
+            </w:r>
+            <w:proofErr w:type="spellStart"/>
+            <w:r>
+              <w:t>spat_std</w:t>
+            </w:r>
+            <w:proofErr w:type="spellEnd"/>
+            <w:r>
+              <w:t xml:space="preserve"> ~ region + year</w:t>
+            </w:r>
+          </w:p>
+        </w:tc>
+        <w:tc>
+          <w:tcPr>
+            <w:tcW w:w="4" w:type="pct"/>
+            <w:vAlign w:val="center"/>
+          </w:tcPr>
+          <w:p>
+            <w:pPr>
+              <w:pStyle w:val="MDPI42tablebody"/>
+              <w:spacing w:line="240" w:lineRule="auto"/>
+            </w:pPr>
+          </w:p>
+        </w:tc>
+        <w:tc>
+          <w:tcPr>
+            <w:tcW w:w="4" w:type="pct"/>
+            <w:vAlign w:val="center"/>
+          </w:tcPr>
+          <w:p>
+            <w:pPr>
+              <w:pStyle w:val="MDPI42tablebody"/>
+              <w:spacing w:line="240" w:lineRule="auto"/>
+            </w:pPr>
+          </w:p>
+        </w:tc>
+        <w:tc>
+          <w:tcPr>
+            <w:tcW w:w="577" w:type="pct"/>
+            <w:shd w:val="clear" w:color="auto" w:fill="auto"/>
+            <w:vAlign w:val="center"/>
+          </w:tcPr>
+          <w:p>
+            <w:pPr>
+              <w:pStyle w:val="MDPI42tablebody"/>
+              <w:spacing w:line="240" w:lineRule="auto"/>
+            </w:pPr>
+            <w:r>
+              <w:t>11</w:t>
+            </w:r>
+          </w:p>
+        </w:tc>
+        <w:tc>
+          <w:tcPr>
+            <w:tcW w:w="577" w:type="pct"/>
+            <w:shd w:val="clear" w:color="auto" w:fill="auto"/>
+            <w:vAlign w:val="center"/>
+          </w:tcPr>
+          <w:p>
+            <w:pPr>
+              <w:pStyle w:val="MDPI42tablebody"/>
+              <w:spacing w:line="240" w:lineRule="auto"/>
+            </w:pPr>
+            <w:r>
+              <w:t>2692.97</w:t>
+            </w:r>
+          </w:p>
+        </w:tc>
+        <w:tc>
+          <w:tcPr>
+            <w:tcW w:w="577" w:type="pct"/>
+            <w:shd w:val="clear" w:color="auto" w:fill="auto"/>
+            <w:vAlign w:val="center"/>
+          </w:tcPr>
+          <w:p>
+            <w:pPr>
+              <w:pStyle w:val="MDPI42tablebody"/>
+              <w:spacing w:line="240" w:lineRule="auto"/>
+            </w:pPr>
+            <w:r>
+              <w:t>0.00</w:t>
+            </w:r>
+          </w:p>
+        </w:tc>
+        <w:tc>
+          <w:tcPr>
+            <w:tcW w:w="577" w:type="pct"/>
+            <w:vAlign w:val="center"/>
+          </w:tcPr>
+          <w:p>
+            <w:pPr>
+              <w:pStyle w:val="MDPI42tablebody"/>
+              <w:spacing w:line="240" w:lineRule="auto"/>
+            </w:pPr>
+            <w:r>
+              <w:t>1</w:t>
+            </w:r>
+          </w:p>
+        </w:tc>
+      </w:tr>
+      <w:tr>
+        <w:trPr>
+          <w:trHeight w:val="405"/>
+        </w:trPr>
+        <w:tc>
+          <w:tcPr>
+            <w:tcW w:w="2683" w:type="pct"/>
+            <w:vAlign w:val="center"/>
+          </w:tcPr>
+          <w:p>
+            <w:pPr>
+              <w:pStyle w:val="MDPI42tablebody"/>
+              <w:spacing w:line="240" w:lineRule="auto"/>
+              <w:jc w:val="left"/>
+            </w:pPr>
+            <w:r>
+              <w:t xml:space="preserve">Model 2: </w:t>
+            </w:r>
+            <w:proofErr w:type="spellStart"/>
+            <w:r>
+              <w:t>spat_std</w:t>
+            </w:r>
+            <w:proofErr w:type="spellEnd"/>
+            <w:r>
+              <w:t xml:space="preserve"> ~ region + year + (region*year)</w:t>
+            </w:r>
+          </w:p>
+        </w:tc>
+        <w:tc>
+          <w:tcPr>
+            <w:tcW w:w="4" w:type="pct"/>
+            <w:vAlign w:val="center"/>
+          </w:tcPr>
+          <w:p>
+            <w:pPr>
+              <w:pStyle w:val="MDPI42tablebody"/>
+              <w:spacing w:line="240" w:lineRule="auto"/>
+            </w:pPr>
+          </w:p>
+        </w:tc>
+        <w:tc>
+          <w:tcPr>
+            <w:tcW w:w="4" w:type="pct"/>
+            <w:vAlign w:val="center"/>
+          </w:tcPr>
+          <w:p>
+            <w:pPr>
+              <w:pStyle w:val="MDPI42tablebody"/>
+              <w:spacing w:line="240" w:lineRule="auto"/>
+            </w:pPr>
+          </w:p>
+        </w:tc>
+        <w:tc>
+          <w:tcPr>
+            <w:tcW w:w="577" w:type="pct"/>
+            <w:shd w:val="clear" w:color="auto" w:fill="auto"/>
+            <w:vAlign w:val="center"/>
+          </w:tcPr>
+          <w:p>
+            <w:pPr>
+              <w:pStyle w:val="MDPI42tablebody"/>
+              <w:spacing w:line="240" w:lineRule="auto"/>
+            </w:pPr>
+            <w:r>
+              <w:t>31</w:t>
+            </w:r>
+          </w:p>
+        </w:tc>
+        <w:tc>
+          <w:tcPr>
+            <w:tcW w:w="577" w:type="pct"/>
+            <w:shd w:val="clear" w:color="auto" w:fill="auto"/>
+            <w:vAlign w:val="center"/>
+          </w:tcPr>
+          <w:p>
+            <w:pPr>
+              <w:pStyle w:val="MDPI42tablebody"/>
+              <w:spacing w:line="240" w:lineRule="auto"/>
+            </w:pPr>
+            <w:r>
+              <w:t>2714.69</w:t>
+            </w:r>
+          </w:p>
+        </w:tc>
+        <w:tc>
+          <w:tcPr>
+            <w:tcW w:w="577" w:type="pct"/>
+            <w:shd w:val="clear" w:color="auto" w:fill="auto"/>
+            <w:vAlign w:val="center"/>
+          </w:tcPr>
+          <w:p>
+            <w:pPr>
+              <w:pStyle w:val="MDPI42tablebody"/>
+              <w:spacing w:line="240" w:lineRule="auto"/>
+            </w:pPr>
+            <w:r>
+              <w:t>21.72</w:t>
+            </w:r>
+          </w:p>
+        </w:tc>
+        <w:tc>
+          <w:tcPr>
+            <w:tcW w:w="577" w:type="pct"/>
+            <w:vAlign w:val="center"/>
+          </w:tcPr>
+          <w:p>
+            <w:pPr>
+              <w:pStyle w:val="MDPI42tablebody"/>
+              <w:spacing w:line="240" w:lineRule="auto"/>
+            </w:pPr>
+            <w:r>
+              <w:t>0</w:t>
+            </w:r>
+          </w:p>
+        </w:tc>
+      </w:tr>
+      <w:tr>
+        <w:trPr>
+          <w:trHeight w:val="405"/>
+        </w:trPr>
+        <w:tc>
+          <w:tcPr>
+            <w:tcW w:w="2683" w:type="pct"/>
+            <w:vAlign w:val="center"/>
+          </w:tcPr>
+          <w:p>
+            <w:pPr>
+              <w:pStyle w:val="MDPI42tablebody"/>
+              <w:spacing w:line="240" w:lineRule="auto"/>
+              <w:jc w:val="left"/>
+            </w:pPr>
+            <w:r>
+              <w:t xml:space="preserve">Model 3: </w:t>
+            </w:r>
+            <w:proofErr w:type="spellStart"/>
+            <w:r>
+              <w:t>spat_std</w:t>
+            </w:r>
+            <w:proofErr w:type="spellEnd"/>
+            <w:r>
+              <w:t xml:space="preserve"> ~ year</w:t>
+            </w:r>
+          </w:p>
+        </w:tc>
+        <w:tc>
+          <w:tcPr>
+            <w:tcW w:w="4" w:type="pct"/>
+            <w:vAlign w:val="center"/>
+          </w:tcPr>
+          <w:p>
+            <w:pPr>
+              <w:pStyle w:val="MDPI42tablebody"/>
+              <w:spacing w:line="240" w:lineRule="auto"/>
+            </w:pPr>
+          </w:p>
+        </w:tc>
+        <w:tc>
+          <w:tcPr>
+            <w:tcW w:w="4" w:type="pct"/>
+            <w:vAlign w:val="center"/>
+          </w:tcPr>
+          <w:p>
+            <w:pPr>
+              <w:pStyle w:val="MDPI42tablebody"/>
+              <w:spacing w:line="240" w:lineRule="auto"/>
+            </w:pPr>
+          </w:p>
+        </w:tc>
+        <w:tc>
+          <w:tcPr>
+            <w:tcW w:w="577" w:type="pct"/>
+            <w:shd w:val="clear" w:color="auto" w:fill="auto"/>
+            <w:vAlign w:val="center"/>
+          </w:tcPr>
+          <w:p>
+            <w:pPr>
+              <w:pStyle w:val="MDPI42tablebody"/>
+              <w:spacing w:line="240" w:lineRule="auto"/>
+            </w:pPr>
+            <w:r>
+              <w:t>7</w:t>
+            </w:r>
+          </w:p>
+        </w:tc>
+        <w:tc>
+          <w:tcPr>
+            <w:tcW w:w="577" w:type="pct"/>
+            <w:shd w:val="clear" w:color="auto" w:fill="auto"/>
+            <w:vAlign w:val="center"/>
+          </w:tcPr>
+          <w:p>
+            <w:pPr>
+              <w:pStyle w:val="MDPI42tablebody"/>
+              <w:spacing w:line="240" w:lineRule="auto"/>
+            </w:pPr>
+            <w:r>
+              <w:t>2746.48</w:t>
+            </w:r>
+          </w:p>
+        </w:tc>
+        <w:tc>
+          <w:tcPr>
+            <w:tcW w:w="577" w:type="pct"/>
+            <w:shd w:val="clear" w:color="auto" w:fill="auto"/>
+            <w:vAlign w:val="center"/>
+          </w:tcPr>
+          <w:p>
+            <w:pPr>
+              <w:pStyle w:val="MDPI42tablebody"/>
+              <w:spacing w:line="240" w:lineRule="auto"/>
+            </w:pPr>
+            <w:r>
+              <w:t>53.51</w:t>
+            </w:r>
+          </w:p>
+        </w:tc>
+        <w:tc>
+          <w:tcPr>
+            <w:tcW w:w="577" w:type="pct"/>
+            <w:vAlign w:val="center"/>
+          </w:tcPr>
+          <w:p>
+            <w:pPr>
+              <w:pStyle w:val="MDPI42tablebody"/>
+              <w:spacing w:line="240" w:lineRule="auto"/>
+            </w:pPr>
+            <w:r>
+              <w:t>0</w:t>
+            </w:r>
+          </w:p>
+        </w:tc>
+      </w:tr>
+      <w:tr>
+        <w:trPr>
+          <w:trHeight w:val="405"/>
+        </w:trPr>
+        <w:tc>
+          <w:tcPr>
+            <w:tcW w:w="2683" w:type="pct"/>
+            <w:vAlign w:val="center"/>
+          </w:tcPr>
+          <w:p>
+            <w:pPr>
+              <w:pStyle w:val="MDPI42tablebody"/>
+              <w:spacing w:line="240" w:lineRule="auto"/>
+              <w:jc w:val="left"/>
+            </w:pPr>
+            <w:r>
+              <w:t>Model 0: spat ~ region</w:t>
+            </w:r>
+          </w:p>
+        </w:tc>
+        <w:tc>
+          <w:tcPr>
+            <w:tcW w:w="4" w:type="pct"/>
+            <w:vAlign w:val="center"/>
+          </w:tcPr>
+          <w:p>
+            <w:pPr>
+              <w:pStyle w:val="MDPI42tablebody"/>
+              <w:spacing w:line="240" w:lineRule="auto"/>
+            </w:pPr>
+          </w:p>
+        </w:tc>
+        <w:tc>
+          <w:tcPr>
+            <w:tcW w:w="4" w:type="pct"/>
+            <w:vAlign w:val="center"/>
+          </w:tcPr>
+          <w:p>
+            <w:pPr>
+              <w:pStyle w:val="MDPI42tablebody"/>
+              <w:spacing w:line="240" w:lineRule="auto"/>
+            </w:pPr>
+          </w:p>
+        </w:tc>
+        <w:tc>
+          <w:tcPr>
+            <w:tcW w:w="577" w:type="pct"/>
+            <w:shd w:val="clear" w:color="auto" w:fill="auto"/>
+            <w:vAlign w:val="center"/>
+          </w:tcPr>
+          <w:p>
+            <w:pPr>
+              <w:pStyle w:val="MDPI42tablebody"/>
+              <w:spacing w:line="240" w:lineRule="auto"/>
+            </w:pPr>
+            <w:r>
+              <w:t>6</w:t>
+            </w:r>
+          </w:p>
+        </w:tc>
+        <w:tc>
+          <w:tcPr>
+            <w:tcW w:w="577" w:type="pct"/>
+            <w:shd w:val="clear" w:color="auto" w:fill="auto"/>
+            <w:vAlign w:val="center"/>
+          </w:tcPr>
+          <w:p>
+            <w:pPr>
+              <w:pStyle w:val="MDPI42tablebody"/>
+              <w:spacing w:line="240" w:lineRule="auto"/>
+            </w:pPr>
+            <w:r>
+              <w:t>2749.00</w:t>
+            </w:r>
+          </w:p>
+        </w:tc>
+        <w:tc>
+          <w:tcPr>
+            <w:tcW w:w="577" w:type="pct"/>
+            <w:shd w:val="clear" w:color="auto" w:fill="auto"/>
+            <w:vAlign w:val="center"/>
+          </w:tcPr>
+          <w:p>
+            <w:pPr>
+              <w:pStyle w:val="MDPI42tablebody"/>
+              <w:spacing w:line="240" w:lineRule="auto"/>
+            </w:pPr>
+            <w:r>
+              <w:t>56.03</w:t>
+            </w:r>
+          </w:p>
+        </w:tc>
+        <w:tc>
+          <w:tcPr>
+            <w:tcW w:w="577" w:type="pct"/>
+            <w:vAlign w:val="center"/>
+          </w:tcPr>
+          <w:p>
+            <w:pPr>
+              <w:pStyle w:val="MDPI42tablebody"/>
+              <w:spacing w:line="240" w:lineRule="auto"/>
+            </w:pPr>
+            <w:r>
+              <w:t>0</w:t>
+            </w:r>
+          </w:p>
+        </w:tc>
+      </w:tr>
+    </w:tbl>
+    <w:p>
+      <w:pPr>
+        <w:pStyle w:val="MDPI41tablecaption"/>
+        <w:rPr>
+          <w:b/>
+        </w:rPr>
+      </w:pPr>
+    </w:p>
+    <w:p>
+      <w:pPr>
+        <w:pStyle w:val="MDPI41tablecaption"/>
+      </w:pPr>
+      <w:r>
+        <w:rPr>
+          <w:b/>
+        </w:rPr>
         <w:t>Table 1</w:t>
       </w:r>
       <w:r>
@@ -3102,7 +4017,7 @@
                           </pic:cNvPicPr>
                         </pic:nvPicPr>
                         <pic:blipFill>
-                          <a:blip r:embed="rId17">
+                          <a:blip r:embed="rId20">
                             <a:extLst>
                               <a:ext uri="{28A0092B-C50C-407E-A947-70E740481C1C}">
                                 <a14:useLocalDpi xmlns:a14="http://schemas.microsoft.com/office/drawing/2010/main" val="0"/>
@@ -3168,7 +4083,7 @@
                           </pic:cNvPicPr>
                         </pic:nvPicPr>
                         <pic:blipFill>
-                          <a:blip r:embed="rId17">
+                          <a:blip r:embed="rId20">
                             <a:extLst>
                               <a:ext uri="{28A0092B-C50C-407E-A947-70E740481C1C}">
                                 <a14:useLocalDpi xmlns:a14="http://schemas.microsoft.com/office/drawing/2010/main" val="0"/>
@@ -3311,7 +4226,6 @@
         <w:rPr>
           <w:b/>
         </w:rPr>
-        <w:lastRenderedPageBreak/>
         <w:t xml:space="preserve">Table 2. </w:t>
       </w:r>
       <w:r>
@@ -3882,6 +4796,7 @@
               <w:pStyle w:val="MDPI42tablebody"/>
             </w:pPr>
             <w:r>
+              <w:lastRenderedPageBreak/>
               <w:t>entry 3</w:t>
             </w:r>
           </w:p>
@@ -4707,7 +5622,6 @@
         <w:pStyle w:val="MDPI31text"/>
       </w:pPr>
       <w:r>
-        <w:lastRenderedPageBreak/>
         <w:t xml:space="preserve">This section is </w:t>
       </w:r>
       <w:r>
@@ -4749,7 +5663,11 @@
         <w:t>Author Contributions:</w:t>
       </w:r>
       <w:r>
-        <w:t xml:space="preserve"> For research articles with several authors, a short paragraph specifying their individual contributions must be provided. The following statements should be used “Conceptualization, X.X. and Y.Y.; methodology, X.X.; software, X.X.; validation, X.X., Y.Y. and Z.Z.; formal analysis, X.X.; investigation, X.X.; resources, X.X.; data curation, X.X.; writing—original draft preparation, X.X.; writing—review and editing, X.X.; visualization, X.X.; supervision, X.X.; project administration, X.X.; funding acquisition, Y.Y. All authors have read and agreed to the published version of the manuscript.”</w:t>
+        <w:t xml:space="preserve"> For research articles with several authors, a short paragraph specifying their individual contributions must be provided. The following statements should be used “Conceptualization, X.X. and Y.Y.; methodology, X.X.; software, X.X.; validation, X.X., Y.Y. and Z.Z.; formal </w:t>
+      </w:r>
+      <w:r>
+        <w:lastRenderedPageBreak/>
+        <w:t>analysis, X.X.; investigation, X.X.; resources, X.X.; data curation, X.X.; writing—original draft preparation, X.X.; writing—review and editing, X.X.; visualization, X.X.; supervision, X.X.; project administration, X.X.; funding acquisition, Y.Y. All authors have read and agreed to the published version of the manuscript.”</w:t>
       </w:r>
       <w:r>
         <w:t xml:space="preserve"> </w:t>
@@ -4757,7 +5675,7 @@
       <w:r>
         <w:t xml:space="preserve">Please turn to the </w:t>
       </w:r>
-      <w:hyperlink r:id="rId18" w:history="1">
+      <w:hyperlink r:id="rId21" w:history="1">
         <w:proofErr w:type="spellStart"/>
         <w:r>
           <w:rPr>
@@ -4907,15 +5825,7 @@
         <w:t xml:space="preserve">In this section, you can acknowledge </w:t>
       </w:r>
       <w:r>
-        <w:t xml:space="preserve">any support given which is not covered by the </w:t>
-      </w:r>
-      <w:proofErr w:type="gramStart"/>
-      <w:r>
-        <w:t>author</w:t>
-      </w:r>
-      <w:proofErr w:type="gramEnd"/>
-      <w:r>
-        <w:t xml:space="preserve"> contribution or funding sections. This may include administrative and technical support, or donations in kind (e.g., materials used for experiments).</w:t>
+        <w:t>any support given which is not covered by the author contribution or funding sections. This may include administrative and technical support, or donations in kind (e.g., materials used for experiments).</w:t>
       </w:r>
     </w:p>
     <w:p>
@@ -4971,6 +5881,7 @@
           <w:lang w:bidi="en-US"/>
         </w:rPr>
       </w:pPr>
+      <w:commentRangeStart w:id="6"/>
       <w:r>
         <w:rPr>
           <w:b/>
@@ -4980,13 +5891,19 @@
         </w:rPr>
         <w:t>Appendix A</w:t>
       </w:r>
+      <w:commentRangeEnd w:id="6"/>
+      <w:r>
+        <w:rPr>
+          <w:rStyle w:val="CommentReference"/>
+        </w:rPr>
+        <w:commentReference w:id="6"/>
+      </w:r>
     </w:p>
     <w:p>
       <w:pPr>
         <w:pStyle w:val="MDPI31text"/>
       </w:pPr>
       <w:r>
-        <w:lastRenderedPageBreak/>
         <w:t>The appendix is an optional section that can contain details and data supplemental to the main text</w:t>
       </w:r>
       <w:r>
@@ -5027,6 +5944,7 @@
         <w:pStyle w:val="MDPI31text"/>
       </w:pPr>
       <w:r>
+        <w:lastRenderedPageBreak/>
         <w:t xml:space="preserve">All appendix sections must </w:t>
       </w:r>
       <w:r>
@@ -5153,14 +6071,31 @@
         </w:numPr>
         <w:ind w:left="425" w:hanging="425"/>
       </w:pPr>
-      <w:r>
-        <w:t xml:space="preserve">Author 1, A.B.; Author 2, C.D. Title of the article. </w:t>
+      <w:proofErr w:type="spellStart"/>
+      <w:r>
+        <w:t>Phlips</w:t>
+      </w:r>
+      <w:proofErr w:type="spellEnd"/>
+      <w:r>
+        <w:t xml:space="preserve">, E.J.; Love, N.; </w:t>
+      </w:r>
+      <w:proofErr w:type="spellStart"/>
+      <w:r>
+        <w:t>Badylak</w:t>
+      </w:r>
+      <w:proofErr w:type="spellEnd"/>
+      <w:r>
+        <w:t xml:space="preserve">, S.; Hansen, P.; Lockwood, J.; John, C.V.; Gleeson, R. A </w:t>
+      </w:r>
+      <w:r>
+        <w:t xml:space="preserve">Comparison of Water Quality and Hydrodynamic Characteristics of the Guana Tolomato Matanzas National Estuarine Research Reserve and the Indian River Lagoon of Florida. </w:t>
       </w:r>
       <w:r>
         <w:rPr>
           <w:i/>
-        </w:rPr>
-        <w:t>Abbreviated Journal Name</w:t>
+          <w:iCs/>
+        </w:rPr>
+        <w:t>J. Coast. Res.</w:t>
       </w:r>
       <w:r>
         <w:t xml:space="preserve"> </w:t>
@@ -5168,8 +6103,9 @@
       <w:r>
         <w:rPr>
           <w:b/>
-        </w:rPr>
-        <w:t>Year</w:t>
+          <w:bCs/>
+        </w:rPr>
+        <w:t>2004</w:t>
       </w:r>
       <w:r>
         <w:t xml:space="preserve">, </w:t>
@@ -5177,11 +6113,29 @@
       <w:r>
         <w:rPr>
           <w:i/>
-        </w:rPr>
-        <w:t>Volume</w:t>
-      </w:r>
-      <w:r>
-        <w:t>, page range.</w:t>
+          <w:iCs/>
+        </w:rPr>
+        <w:t>SI 45</w:t>
+      </w:r>
+      <w:r>
+        <w:t>, 93-109.</w:t>
+      </w:r>
+      <w:r>
+        <w:t xml:space="preserve"> </w:t>
+      </w:r>
+      <w:r>
+        <w:t>doi:</w:t>
+      </w:r>
+      <w:hyperlink r:id="rId22" w:history="1">
+        <w:r>
+          <w:rPr>
+            <w:rStyle w:val="Hyperlink"/>
+          </w:rPr>
+          <w:t>10.2112/SI45-093.1</w:t>
+        </w:r>
+      </w:hyperlink>
+      <w:r>
+        <w:t>.</w:t>
       </w:r>
     </w:p>
     <w:p>
@@ -5194,16 +6148,69 @@
         <w:ind w:left="425" w:hanging="425"/>
       </w:pPr>
       <w:r>
-        <w:t xml:space="preserve">Author 1, A.; Author 2, B. Title of the chapter. In </w:t>
+        <w:t xml:space="preserve">Sheng, Y.P.; Tutak, B.; Davis, J.R.; </w:t>
+      </w:r>
+      <w:proofErr w:type="spellStart"/>
+      <w:r>
+        <w:t>Paramygin</w:t>
+      </w:r>
+      <w:proofErr w:type="spellEnd"/>
+      <w:r>
+        <w:t xml:space="preserve">, V. Circulation and Flushing in the Lagoonal System of the Guana Tolomato Matanzas National Estuarine Research Reserve (GTMNERR), Florida. </w:t>
       </w:r>
       <w:r>
         <w:rPr>
           <w:i/>
-        </w:rPr>
-        <w:t>Book Title</w:t>
-      </w:r>
-      <w:r>
-        <w:t>, 2nd ed.; Editor 1, A., Editor 2, B., Eds.; Publisher: Publisher Location, Country, 2007; Volume 3, pp. 154–196.</w:t>
+          <w:iCs/>
+        </w:rPr>
+        <w:t>J. Coast. Res.</w:t>
+      </w:r>
+      <w:r>
+        <w:t xml:space="preserve"> </w:t>
+      </w:r>
+      <w:r>
+        <w:rPr>
+          <w:b/>
+          <w:bCs/>
+        </w:rPr>
+        <w:t>2008</w:t>
+      </w:r>
+      <w:r>
+        <w:t xml:space="preserve">, </w:t>
+      </w:r>
+      <w:r>
+        <w:rPr>
+          <w:i/>
+          <w:iCs/>
+        </w:rPr>
+        <w:t>100</w:t>
+      </w:r>
+      <w:r>
+        <w:rPr>
+          <w:i/>
+          <w:iCs/>
+        </w:rPr>
+        <w:t>55</w:t>
+      </w:r>
+      <w:r>
+        <w:t>, 9-25.</w:t>
+      </w:r>
+      <w:r>
+        <w:t xml:space="preserve"> </w:t>
+      </w:r>
+      <w:r>
+        <w:t>doi:</w:t>
+      </w:r>
+      <w:hyperlink r:id="rId23" w:history="1">
+        <w:r>
+          <w:rPr>
+            <w:rStyle w:val="Hyperlink"/>
+          </w:rPr>
+          <w:t>10.2112/SI55-002.1</w:t>
+        </w:r>
+      </w:hyperlink>
+      <w:r>
+        <w:t xml:space="preserve"> </w:t>
       </w:r>
     </w:p>
     <w:p>
@@ -5216,6 +6223,356 @@
         <w:ind w:left="425" w:hanging="425"/>
       </w:pPr>
       <w:r>
+        <w:t xml:space="preserve">Gray, M.W.; </w:t>
+      </w:r>
+      <w:proofErr w:type="spellStart"/>
+      <w:r>
+        <w:t>Pinton</w:t>
+      </w:r>
+      <w:proofErr w:type="spellEnd"/>
+      <w:r>
+        <w:t>, D.; Canestrelli, A.; Dix, N.; Marcum, P.; Kimbro, D.; Grizzle, R. Beyond Residence Time: Quantifying Factors that Drive the Spatially Explicit Filtration Services of and Abundant Native Oyster Population.</w:t>
+      </w:r>
+      <w:r>
+        <w:rPr>
+          <w:i/>
+          <w:iCs/>
+        </w:rPr>
+        <w:t xml:space="preserve"> Estuaries and Coasts</w:t>
+      </w:r>
+      <w:r>
+        <w:t xml:space="preserve">. </w:t>
+      </w:r>
+      <w:r>
+        <w:rPr>
+          <w:b/>
+          <w:bCs/>
+        </w:rPr>
+        <w:t>2022</w:t>
+      </w:r>
+      <w:r>
+        <w:t xml:space="preserve">, </w:t>
+      </w:r>
+      <w:r>
+        <w:rPr>
+          <w:i/>
+          <w:iCs/>
+        </w:rPr>
+        <w:t>45</w:t>
+      </w:r>
+      <w:r>
+        <w:t>, 1343–1360, doi:</w:t>
+      </w:r>
+      <w:hyperlink r:id="rId24" w:history="1">
+        <w:r>
+          <w:rPr>
+            <w:rStyle w:val="Hyperlink"/>
+          </w:rPr>
+          <w:t>10.1007/s12237-021-01017-x</w:t>
+        </w:r>
+      </w:hyperlink>
+      <w:r>
+        <w:t>.</w:t>
+      </w:r>
+    </w:p>
+    <w:p>
+      <w:pPr>
+        <w:pStyle w:val="MDPI71References"/>
+        <w:numPr>
+          <w:ilvl w:val="0"/>
+          <w:numId w:val="4"/>
+        </w:numPr>
+        <w:ind w:left="425" w:hanging="425"/>
+      </w:pPr>
+      <w:r>
+        <w:t xml:space="preserve">Moore, J.F.; Pine, W.E.; Frederick, P.C.; Beck, S.; Moreno, M.; Dodrill, M.J.; Boone, M.; Sturmer, L.; Yurek, S. Trends in Oyster Populations in the Northeastern Gulf of Mexico: An Assessment of River Discharge and Fishing Effects over Time and Space. </w:t>
+      </w:r>
+      <w:r>
+        <w:rPr>
+          <w:i/>
+          <w:iCs/>
+        </w:rPr>
+        <w:t>Mar Coast Fish</w:t>
+      </w:r>
+      <w:r>
+        <w:t xml:space="preserve"> </w:t>
+      </w:r>
+      <w:r>
+        <w:rPr>
+          <w:b/>
+          <w:bCs/>
+        </w:rPr>
+        <w:t>2020</w:t>
+      </w:r>
+      <w:r>
+        <w:t xml:space="preserve">, </w:t>
+      </w:r>
+      <w:r>
+        <w:rPr>
+          <w:i/>
+          <w:iCs/>
+        </w:rPr>
+        <w:t>12</w:t>
+      </w:r>
+      <w:r>
+        <w:t>, 191–204, doi:</w:t>
+      </w:r>
+      <w:hyperlink r:id="rId25" w:history="1">
+        <w:r>
+          <w:rPr>
+            <w:rStyle w:val="Hyperlink"/>
+          </w:rPr>
+          <w:t>10.1002/mcf2.10117</w:t>
+        </w:r>
+      </w:hyperlink>
+      <w:r>
+        <w:t>.</w:t>
+      </w:r>
+    </w:p>
+    <w:p>
+      <w:pPr>
+        <w:pStyle w:val="MDPI71References"/>
+        <w:numPr>
+          <w:ilvl w:val="0"/>
+          <w:numId w:val="4"/>
+        </w:numPr>
+        <w:ind w:left="425" w:hanging="425"/>
+      </w:pPr>
+      <w:r>
+        <w:t xml:space="preserve">Burnham, K.P.; Anderson, D.R. Model Selection and </w:t>
+      </w:r>
+      <w:proofErr w:type="spellStart"/>
+      <w:r>
+        <w:t>Multimodel</w:t>
+      </w:r>
+      <w:proofErr w:type="spellEnd"/>
+      <w:r>
+        <w:t xml:space="preserve"> Inference: A Practical Information-Theoretic Approach; 2nd ed.; Springer</w:t>
+      </w:r>
+      <w:r>
+        <w:t>:</w:t>
+      </w:r>
+      <w:r>
+        <w:t xml:space="preserve"> New York, NY,</w:t>
+      </w:r>
+      <w:r>
+        <w:t xml:space="preserve"> USA,</w:t>
+      </w:r>
+      <w:r>
+        <w:t xml:space="preserve"> 2002; </w:t>
+      </w:r>
+      <w:r>
+        <w:t xml:space="preserve">pp. 488 </w:t>
+      </w:r>
+      <w:r>
+        <w:t>ISBN 978-0-387-95364-9.</w:t>
+      </w:r>
+    </w:p>
+    <w:p>
+      <w:pPr>
+        <w:pStyle w:val="MDPI71References"/>
+        <w:numPr>
+          <w:ilvl w:val="0"/>
+          <w:numId w:val="4"/>
+        </w:numPr>
+        <w:ind w:left="425" w:hanging="425"/>
+      </w:pPr>
+      <w:r>
+        <w:t xml:space="preserve">Brooks, M.E.; Kristensen, K.; van Benthem, K.J.; Magnusson, A.; Berg, C.W.; Nielsen, A.; Skaug, H.J.; Maechler, M.; Bolker, B.M. glmmTMB Balances Speed and Flexibility Among Packages for Zero-Inflated Generalized Linear Mixed Modeling. </w:t>
+      </w:r>
+      <w:r>
+        <w:rPr>
+          <w:i/>
+          <w:iCs/>
+        </w:rPr>
+        <w:t>The R Journal</w:t>
+      </w:r>
+      <w:r>
+        <w:t xml:space="preserve"> </w:t>
+      </w:r>
+      <w:r>
+        <w:rPr>
+          <w:b/>
+          <w:bCs/>
+        </w:rPr>
+        <w:t>2017</w:t>
+      </w:r>
+      <w:r>
+        <w:t xml:space="preserve">, </w:t>
+      </w:r>
+      <w:r>
+        <w:rPr>
+          <w:i/>
+          <w:iCs/>
+        </w:rPr>
+        <w:t>9</w:t>
+      </w:r>
+      <w:r>
+        <w:t>, 378–400, doi:</w:t>
+      </w:r>
+      <w:hyperlink r:id="rId26" w:history="1">
+        <w:r>
+          <w:rPr>
+            <w:rStyle w:val="Hyperlink"/>
+          </w:rPr>
+          <w:t>10.32614/RJ-2017-066</w:t>
+        </w:r>
+      </w:hyperlink>
+      <w:r>
+        <w:t>.</w:t>
+      </w:r>
+    </w:p>
+    <w:p>
+      <w:pPr>
+        <w:pStyle w:val="MDPI71References"/>
+        <w:numPr>
+          <w:ilvl w:val="0"/>
+          <w:numId w:val="4"/>
+        </w:numPr>
+        <w:ind w:left="425" w:hanging="425"/>
+      </w:pPr>
+      <w:r>
+        <w:t xml:space="preserve">Lenth, R. </w:t>
+      </w:r>
+      <w:proofErr w:type="spellStart"/>
+      <w:r>
+        <w:t>e</w:t>
+      </w:r>
+      <w:r>
+        <w:t>mmeans</w:t>
+      </w:r>
+      <w:proofErr w:type="spellEnd"/>
+      <w:r>
+        <w:t>: Estimated Marginal Means, Aka Least-Squares Means.</w:t>
+      </w:r>
+      <w:r>
+        <w:t xml:space="preserve"> [R Package </w:t>
+      </w:r>
+      <w:proofErr w:type="spellStart"/>
+      <w:r>
+        <w:t>emmeans</w:t>
+      </w:r>
+      <w:proofErr w:type="spellEnd"/>
+      <w:r>
+        <w:t xml:space="preserve"> Version 1.10.0]. Available online: </w:t>
+      </w:r>
+      <w:hyperlink r:id="rId27" w:history="1">
+        <w:r>
+          <w:rPr>
+            <w:rStyle w:val="Hyperlink"/>
+          </w:rPr>
+          <w:t>https://CRAN.R-project.org/package=emmeans</w:t>
+        </w:r>
+      </w:hyperlink>
+      <w:r>
+        <w:t xml:space="preserve"> (accessed on 02 February 2024) </w:t>
+      </w:r>
+    </w:p>
+    <w:p>
+      <w:pPr>
+        <w:pStyle w:val="MDPI71References"/>
+        <w:numPr>
+          <w:ilvl w:val="0"/>
+          <w:numId w:val="0"/>
+        </w:numPr>
+        <w:ind w:left="425" w:hanging="425"/>
+      </w:pPr>
+    </w:p>
+    <w:p>
+      <w:pPr>
+        <w:pStyle w:val="MDPI71References"/>
+        <w:numPr>
+          <w:ilvl w:val="0"/>
+          <w:numId w:val="0"/>
+        </w:numPr>
+        <w:ind w:left="425" w:hanging="425"/>
+      </w:pPr>
+    </w:p>
+    <w:p>
+      <w:pPr>
+        <w:pStyle w:val="MDPI71References"/>
+        <w:numPr>
+          <w:ilvl w:val="0"/>
+          <w:numId w:val="0"/>
+        </w:numPr>
+        <w:ind w:left="425" w:hanging="425"/>
+      </w:pPr>
+      <w:r>
+        <w:t>EXAMPLES</w:t>
+      </w:r>
+    </w:p>
+    <w:p>
+      <w:pPr>
+        <w:pStyle w:val="MDPI71References"/>
+        <w:numPr>
+          <w:ilvl w:val="0"/>
+          <w:numId w:val="4"/>
+        </w:numPr>
+        <w:ind w:left="425" w:hanging="425"/>
+      </w:pPr>
+      <w:r>
+        <w:t xml:space="preserve">Author 1, A.B.; Author 2, C.D. Title of the article. </w:t>
+      </w:r>
+      <w:r>
+        <w:rPr>
+          <w:i/>
+        </w:rPr>
+        <w:t>Abbreviated Journal Name</w:t>
+      </w:r>
+      <w:r>
+        <w:t xml:space="preserve"> </w:t>
+      </w:r>
+      <w:r>
+        <w:rPr>
+          <w:b/>
+        </w:rPr>
+        <w:t>Year</w:t>
+      </w:r>
+      <w:r>
+        <w:t xml:space="preserve">, </w:t>
+      </w:r>
+      <w:r>
+        <w:rPr>
+          <w:i/>
+        </w:rPr>
+        <w:t>Volume</w:t>
+      </w:r>
+      <w:r>
+        <w:t>, page range.</w:t>
+      </w:r>
+    </w:p>
+    <w:p>
+      <w:pPr>
+        <w:pStyle w:val="MDPI71References"/>
+        <w:numPr>
+          <w:ilvl w:val="0"/>
+          <w:numId w:val="4"/>
+        </w:numPr>
+        <w:ind w:left="425" w:hanging="425"/>
+      </w:pPr>
+      <w:r>
+        <w:t xml:space="preserve">Author 1, A.; Author 2, B. Title of the chapter. In </w:t>
+      </w:r>
+      <w:r>
+        <w:rPr>
+          <w:i/>
+        </w:rPr>
+        <w:t>Book Title</w:t>
+      </w:r>
+      <w:r>
+        <w:t>, 2nd ed.; Editor 1, A., Editor 2, B., Eds.; Publisher: Publisher Location, Country, 2007; Volume 3, pp. 154–196.</w:t>
+      </w:r>
+    </w:p>
+    <w:p>
+      <w:pPr>
+        <w:pStyle w:val="MDPI71References"/>
+        <w:numPr>
+          <w:ilvl w:val="0"/>
+          <w:numId w:val="4"/>
+        </w:numPr>
+        <w:ind w:left="425" w:hanging="425"/>
+      </w:pPr>
+      <w:r>
         <w:t xml:space="preserve">Author 1, A.; Author 2, B. </w:t>
       </w:r>
       <w:r>
@@ -5339,12 +6696,36 @@
         <w:t xml:space="preserve"> or products referred to in the content.</w:t>
       </w:r>
     </w:p>
+    <w:p>
+      <w:pPr>
+        <w:pStyle w:val="MDPI63Notes"/>
+      </w:pPr>
+    </w:p>
+    <w:p>
+      <w:pPr>
+        <w:spacing w:line="240" w:lineRule="auto"/>
+        <w:jc w:val="right"/>
+        <w:rPr>
+          <w:rFonts w:ascii="Times New Roman" w:hAnsi="Times New Roman"/>
+          <w:noProof w:val="0"/>
+          <w:color w:val="auto"/>
+        </w:rPr>
+      </w:pPr>
+      <w:r>
+        <w:t xml:space="preserve">1. </w:t>
+      </w:r>
+    </w:p>
+    <w:p>
+      <w:pPr>
+        <w:pStyle w:val="MDPI63Notes"/>
+      </w:pPr>
+    </w:p>
     <w:sectPr>
-      <w:headerReference w:type="even" r:id="rId19"/>
-      <w:headerReference w:type="default" r:id="rId20"/>
-      <w:footerReference w:type="default" r:id="rId21"/>
-      <w:headerReference w:type="first" r:id="rId22"/>
-      <w:footerReference w:type="first" r:id="rId23"/>
+      <w:headerReference w:type="even" r:id="rId28"/>
+      <w:headerReference w:type="default" r:id="rId29"/>
+      <w:footerReference w:type="default" r:id="rId30"/>
+      <w:headerReference w:type="first" r:id="rId31"/>
+      <w:footerReference w:type="first" r:id="rId32"/>
       <w:type w:val="continuous"/>
       <w:pgSz w:w="11906" w:h="16838" w:code="9"/>
       <w:pgMar w:top="1417" w:right="720" w:bottom="1077" w:left="720" w:header="1020" w:footer="340" w:gutter="0"/>
@@ -5412,6 +6793,23 @@
       </w:r>
     </w:p>
   </w:comment>
+  <w:comment w:id="6" w:author="Shannon" w:date="2024-02-02T15:07:00Z" w:initials="S">
+    <w:p>
+      <w:pPr>
+        <w:pStyle w:val="CommentText"/>
+        <w:jc w:val="left"/>
+      </w:pPr>
+      <w:r>
+        <w:rPr>
+          <w:rStyle w:val="CommentReference"/>
+        </w:rPr>
+        <w:annotationRef/>
+      </w:r>
+      <w:r>
+        <w:t>Should we put the ANOVA/Post-hoc tables here?</w:t>
+      </w:r>
+    </w:p>
+  </w:comment>
 </w:comments>
 </file>
 
@@ -5420,6 +6818,7 @@
   <w15:commentEx w15:paraId="74B75BD9" w15:done="0"/>
   <w15:commentEx w15:paraId="1FC4FA92" w15:done="0"/>
   <w15:commentEx w15:paraId="0D7AFF26" w15:done="0"/>
+  <w15:commentEx w15:paraId="2622FFD1" w15:done="0"/>
 </w15:commentsEx>
 </file>
 
@@ -5428,6 +6827,7 @@
   <w16cex:commentExtensible w16cex:durableId="290794FE" w16cex:dateUtc="2024-02-01T21:31:00Z"/>
   <w16cex:commentExtensible w16cex:durableId="6959D44C" w16cex:dateUtc="2024-02-01T21:40:00Z"/>
   <w16cex:commentExtensible w16cex:durableId="633F0833" w16cex:dateUtc="2024-02-01T20:33:00Z"/>
+  <w16cex:commentExtensible w16cex:durableId="0E0AE1AF" w16cex:dateUtc="2024-02-02T20:07:00Z"/>
 </w16cex:commentsExtensible>
 </file>
 
@@ -5436,6 +6836,7 @@
   <w16cid:commentId w16cid:paraId="74B75BD9" w16cid:durableId="290794FE"/>
   <w16cid:commentId w16cid:paraId="1FC4FA92" w16cid:durableId="6959D44C"/>
   <w16cid:commentId w16cid:paraId="0D7AFF26" w16cid:durableId="633F0833"/>
+  <w16cid:commentId w16cid:paraId="2622FFD1" w16cid:durableId="0E0AE1AF"/>
 </w16cid:commentsIds>
 </file>
 
@@ -7635,7 +9036,6 @@
   <w:style w:type="character" w:default="1" w:styleId="DefaultParagraphFont">
     <w:name w:val="Default Paragraph Font"/>
     <w:uiPriority w:val="1"/>
-    <w:semiHidden/>
     <w:unhideWhenUsed/>
   </w:style>
   <w:style w:type="table" w:default="1" w:styleId="TableNormal">
@@ -9023,6 +10423,17 @@
       <w:sz w:val="18"/>
     </w:rPr>
   </w:style>
+  <w:style w:type="paragraph" w:styleId="ListParagraph">
+    <w:name w:val="List Paragraph"/>
+    <w:basedOn w:val="Normal"/>
+    <w:uiPriority w:val="34"/>
+    <w:qFormat/>
+    <w:rsid w:val="009D4A0A"/>
+    <w:pPr>
+      <w:ind w:left="720"/>
+      <w:contextualSpacing/>
+    </w:pPr>
+  </w:style>
 </w:styles>
 </file>
 

</xml_diff>